<commit_message>
test {backend} und {basebackend}
</commit_message>
<xml_diff>
--- a/Germo_Goertz_IT_profile_2.docx
+++ b/Germo_Goertz_IT_profile_2.docx
@@ -47,6 +47,36 @@
         <w:pStyle w:val="FirstParagraph"/>
       </w:pPr>
       <w:r>
+        <w:t xml:space="preserve">Probleme mit Bildern:</w:t>
+      </w:r>
+    </w:p>
+    <w:p>
+      <w:pPr>
+        <w:numPr>
+          <w:ilvl w:val="0"/>
+          <w:numId w:val="1001"/>
+        </w:numPr>
+      </w:pPr>
+      <w:r>
+        <w:t xml:space="preserve">die erste und dritte Variante funktionieren im Web, aber nicht hier im Editor oder im Word Export</w:t>
+      </w:r>
+    </w:p>
+    <w:p>
+      <w:pPr>
+        <w:numPr>
+          <w:ilvl w:val="0"/>
+          <w:numId w:val="1001"/>
+        </w:numPr>
+      </w:pPr>
+      <w:r>
+        <w:t xml:space="preserve">die zweite Variante funktioniert für den Export in Word, aber nicht im Web</w:t>
+      </w:r>
+    </w:p>
+    <w:p>
+      <w:pPr>
+        <w:pStyle w:val="FirstParagraph"/>
+      </w:pPr>
+      <w:r>
         <w:rPr>
           <w:rStyle w:val="VerbatimChar"/>
         </w:rPr>
@@ -77,22 +107,140 @@
         <w:pStyle w:val="Textkrper"/>
       </w:pPr>
       <w:r>
+        <w:t xml:space="preserve">Germo Goertz 345x460</w:t>
+      </w:r>
+    </w:p>
+    <w:p>
+      <w:pPr>
+        <w:pStyle w:val="Textkrper"/>
+      </w:pPr>
+      <w:r>
+        <w:rPr>
+          <w:rStyle w:val="VerbatimChar"/>
+        </w:rPr>
+        <w:t xml:space="preserve">image::../assets/img/Germo_Goertz_345x460.jpg[]</w:t>
+      </w:r>
+    </w:p>
+    <w:p>
+      <w:pPr>
+        <w:pStyle w:val="Textkrper"/>
+      </w:pPr>
+      <w:r>
+        <w:t xml:space="preserve">Germo Goertz 345x460</w:t>
+      </w:r>
+    </w:p>
+    <w:p>
+      <w:pPr>
+        <w:pStyle w:val="Textkrper"/>
+      </w:pPr>
+      <w:r>
+        <w:t xml:space="preserve">folgendes kann zusammen mit dem Attribute imagesdir getestet werden.</w:t>
+      </w:r>
+      <w:r>
+        <w:br/>
+      </w:r>
+      <w:r>
+        <w:t xml:space="preserve">If an image macro’s target is an absolute path or URL, the value of imagesdir is not added to the target path.</w:t>
+      </w:r>
+      <w:r>
+        <w:br/>
+      </w:r>
+      <w:r>
+        <w:t xml:space="preserve">Man müsste das mit einer Option versehen und den jeweiligen Konverter abfragen</w:t>
+      </w:r>
+      <w:r>
+        <w:br/>
+      </w:r>
+      <w:hyperlink r:id="rId20">
+        <w:r>
+          <w:rPr>
+            <w:rStyle w:val="Hyperlink"/>
+          </w:rPr>
+          <w:t xml:space="preserve">https://docs.asciidoctor.org/asciidoc/latest/attributes/document-attributes-ref/#intrinsic-attributes</w:t>
+        </w:r>
+      </w:hyperlink>
+      <w:r>
+        <w:br/>
+      </w:r>
+      <w:r>
+        <w:t xml:space="preserve">aktueller Inhalt:</w:t>
+      </w:r>
+      <w:r>
+        <w:t xml:space="preserve"> </w:t>
+      </w:r>
+      <w:r>
+        <w:rPr>
+          <w:rStyle w:val="VerbatimChar"/>
+        </w:rPr>
+        <w:t xml:space="preserve">./assets/img</w:t>
+      </w:r>
+    </w:p>
+    <w:p>
+      <w:pPr>
+        <w:pStyle w:val="Textkrper"/>
+      </w:pPr>
+      <w:r>
+        <w:rPr>
+          <w:rStyle w:val="VerbatimChar"/>
+        </w:rPr>
+        <w:t xml:space="preserve">docbook5</w:t>
+      </w:r>
+      <w:r>
+        <w:t xml:space="preserve"> </w:t>
+      </w:r>
+      <w:r>
+        <w:t xml:space="preserve">docbook5</w:t>
+      </w:r>
+    </w:p>
+    <w:p>
+      <w:pPr>
+        <w:pStyle w:val="Textkrper"/>
+      </w:pPr>
+      <w:r>
+        <w:rPr>
+          <w:rStyle w:val="VerbatimChar"/>
+        </w:rPr>
+        <w:t xml:space="preserve">docbook</w:t>
+      </w:r>
+      <w:r>
+        <w:t xml:space="preserve"> </w:t>
+      </w:r>
+      <w:r>
+        <w:t xml:space="preserve">docbook</w:t>
+      </w:r>
+    </w:p>
+    <w:p>
+      <w:pPr>
+        <w:pStyle w:val="Textkrper"/>
+      </w:pPr>
+      <w:r>
+        <w:rPr>
+          <w:rStyle w:val="VerbatimChar"/>
+        </w:rPr>
+        <w:t xml:space="preserve">image::Germo_Goertz_345x460.jpg[]</w:t>
+      </w:r>
+    </w:p>
+    <w:p>
+      <w:pPr>
+        <w:pStyle w:val="Textkrper"/>
+      </w:pPr>
+      <w:r>
         <w:drawing>
           <wp:inline>
             <wp:extent cx="1752600" cy="2336800"/>
             <wp:effectExtent b="0" l="0" r="0" t="0"/>
-            <wp:docPr descr="Germo Goertz 345x460" title="" id="21" name="Picture"/>
+            <wp:docPr descr="Germo Goertz 345x460" title="" id="22" name="Picture"/>
             <a:graphic>
               <a:graphicData uri="http://schemas.openxmlformats.org/drawingml/2006/picture">
                 <pic:pic>
                   <pic:nvPicPr>
-                    <pic:cNvPr descr="./assets/img/Germo_Goertz_345x460.jpg" id="22" name="Picture"/>
+                    <pic:cNvPr descr="./assets/img/Germo_Goertz_345x460.jpg" id="23" name="Picture"/>
                     <pic:cNvPicPr>
                       <a:picLocks noChangeArrowheads="1" noChangeAspect="1"/>
                     </pic:cNvPicPr>
                   </pic:nvPicPr>
                   <pic:blipFill>
-                    <a:blip r:embed="rId20"/>
+                    <a:blip r:embed="rId21"/>
                     <a:stretch>
                       <a:fillRect/>
                     </a:stretch>
@@ -124,10 +272,16 @@
         <w:pStyle w:val="Textkrper"/>
       </w:pPr>
       <w:r>
+        <w:t xml:space="preserve">Und jetzt den Inhalt des Attributs ändern in</w:t>
+      </w:r>
+      <w:r>
+        <w:t xml:space="preserve"> </w:t>
+      </w:r>
+      <w:r>
         <w:rPr>
           <w:rStyle w:val="VerbatimChar"/>
         </w:rPr>
-        <w:t xml:space="preserve">image::../assets/img/Germo_Goertz_345x460.jpg[]</w:t>
+        <w:t xml:space="preserve">/assets/img</w:t>
       </w:r>
     </w:p>
     <w:p>
@@ -146,7 +300,7 @@
         <w:t xml:space="preserve">Berlin</w:t>
       </w:r>
     </w:p>
-    <w:bookmarkStart w:id="24" w:name="X692b9b88beb231b8bf502528e6dd0f1aa30a54e"/>
+    <w:bookmarkStart w:id="25" w:name="X692b9b88beb231b8bf502528e6dd0f1aa30a54e"/>
     <w:p>
       <w:pPr>
         <w:pStyle w:val="berschrift1"/>
@@ -159,7 +313,7 @@
       <w:pPr>
         <w:pStyle w:val="FirstParagraph"/>
       </w:pPr>
-      <w:hyperlink r:id="rId23">
+      <w:hyperlink r:id="rId24">
         <w:r>
           <w:rPr>
             <w:rStyle w:val="Hyperlink"/>
@@ -168,8 +322,8 @@
         </w:r>
       </w:hyperlink>
     </w:p>
-    <w:bookmarkEnd w:id="24"/>
-    <w:bookmarkStart w:id="29" w:name="X86b58cae348d6239c64b93d06196819867c2c24"/>
+    <w:bookmarkEnd w:id="25"/>
+    <w:bookmarkStart w:id="30" w:name="X86b58cae348d6239c64b93d06196819867c2c24"/>
     <w:p>
       <w:pPr>
         <w:pStyle w:val="berschrift1"/>
@@ -196,7 +350,7 @@
       <w:r>
         <w:t xml:space="preserve"> </w:t>
       </w:r>
-      <w:hyperlink r:id="rId25">
+      <w:hyperlink r:id="rId26">
         <w:r>
           <w:rPr>
             <w:rStyle w:val="Hyperlink"/>
@@ -207,7 +361,7 @@
       <w:r>
         <w:br/>
       </w:r>
-      <w:hyperlink r:id="rId26">
+      <w:hyperlink r:id="rId27">
         <w:r>
           <w:rPr>
             <w:rStyle w:val="Hyperlink"/>
@@ -228,7 +382,7 @@
       <w:pPr>
         <w:pStyle w:val="Textkrper"/>
       </w:pPr>
-      <w:hyperlink r:id="rId27">
+      <w:hyperlink r:id="rId28">
         <w:r>
           <w:rPr>
             <w:rStyle w:val="Hyperlink"/>
@@ -239,7 +393,7 @@
       <w:r>
         <w:br/>
       </w:r>
-      <w:hyperlink r:id="rId28">
+      <w:hyperlink r:id="rId29">
         <w:r>
           <w:rPr>
             <w:rStyle w:val="Hyperlink"/>
@@ -248,8 +402,8 @@
         </w:r>
       </w:hyperlink>
     </w:p>
-    <w:bookmarkEnd w:id="29"/>
-    <w:bookmarkStart w:id="30" w:name="Xd54011b4552ca623b2445eff45dda64d58bfd8a"/>
+    <w:bookmarkEnd w:id="30"/>
+    <w:bookmarkStart w:id="31" w:name="Xd54011b4552ca623b2445eff45dda64d58bfd8a"/>
     <w:p>
       <w:pPr>
         <w:pStyle w:val="berschrift1"/>
@@ -262,7 +416,7 @@
       <w:pPr>
         <w:numPr>
           <w:ilvl w:val="0"/>
-          <w:numId w:val="1001"/>
+          <w:numId w:val="1002"/>
         </w:numPr>
       </w:pPr>
       <w:r>
@@ -273,7 +427,7 @@
       <w:pPr>
         <w:numPr>
           <w:ilvl w:val="0"/>
-          <w:numId w:val="1001"/>
+          <w:numId w:val="1002"/>
         </w:numPr>
       </w:pPr>
       <w:r>
@@ -284,15 +438,15 @@
       <w:pPr>
         <w:numPr>
           <w:ilvl w:val="0"/>
-          <w:numId w:val="1001"/>
+          <w:numId w:val="1002"/>
         </w:numPr>
       </w:pPr>
       <w:r>
         <w:t xml:space="preserve">englisch</w:t>
       </w:r>
     </w:p>
-    <w:bookmarkEnd w:id="30"/>
-    <w:bookmarkStart w:id="50" w:name="X8c829cc73155ec03bf87dabe3d715569f2d1ce2"/>
+    <w:bookmarkEnd w:id="31"/>
+    <w:bookmarkStart w:id="51" w:name="X8c829cc73155ec03bf87dabe3d715569f2d1ce2"/>
     <w:p>
       <w:pPr>
         <w:pStyle w:val="berschrift1"/>
@@ -305,7 +459,7 @@
       <w:pPr>
         <w:numPr>
           <w:ilvl w:val="0"/>
-          <w:numId w:val="1002"/>
+          <w:numId w:val="1003"/>
         </w:numPr>
       </w:pPr>
       <w:r>
@@ -378,7 +532,7 @@
       <w:pPr>
         <w:numPr>
           <w:ilvl w:val="0"/>
-          <w:numId w:val="1002"/>
+          <w:numId w:val="1003"/>
         </w:numPr>
       </w:pPr>
       <w:r>
@@ -389,148 +543,148 @@
       <w:pPr>
         <w:numPr>
           <w:ilvl w:val="1"/>
+          <w:numId w:val="1004"/>
+        </w:numPr>
+      </w:pPr>
+      <w:r>
+        <w:t xml:space="preserve">Anforderungsanalyse</w:t>
+      </w:r>
+    </w:p>
+    <w:p>
+      <w:pPr>
+        <w:numPr>
+          <w:ilvl w:val="1"/>
+          <w:numId w:val="1004"/>
+        </w:numPr>
+      </w:pPr>
+      <w:r>
+        <w:t xml:space="preserve">Architektur</w:t>
+      </w:r>
+    </w:p>
+    <w:p>
+      <w:pPr>
+        <w:numPr>
+          <w:ilvl w:val="1"/>
+          <w:numId w:val="1004"/>
+        </w:numPr>
+      </w:pPr>
+      <w:r>
+        <w:t xml:space="preserve">Konzeption</w:t>
+      </w:r>
+    </w:p>
+    <w:p>
+      <w:pPr>
+        <w:numPr>
+          <w:ilvl w:val="1"/>
+          <w:numId w:val="1004"/>
+        </w:numPr>
+      </w:pPr>
+      <w:r>
+        <w:t xml:space="preserve">Einführung und</w:t>
+      </w:r>
+    </w:p>
+    <w:p>
+      <w:pPr>
+        <w:numPr>
+          <w:ilvl w:val="1"/>
+          <w:numId w:val="1004"/>
+        </w:numPr>
+      </w:pPr>
+      <w:r>
+        <w:t xml:space="preserve">Umsetzung von</w:t>
+      </w:r>
+    </w:p>
+    <w:p>
+      <w:pPr>
+        <w:numPr>
+          <w:ilvl w:val="2"/>
+          <w:numId w:val="1005"/>
+        </w:numPr>
+      </w:pPr>
+      <w:r>
+        <w:t xml:space="preserve">Data Warehouse (DWH)</w:t>
+      </w:r>
+    </w:p>
+    <w:p>
+      <w:pPr>
+        <w:numPr>
+          <w:ilvl w:val="2"/>
+          <w:numId w:val="1005"/>
+        </w:numPr>
+      </w:pPr>
+      <w:r>
+        <w:t xml:space="preserve">ELT (Extrahieren, Laden, Transformieren von Daten) statt ETL</w:t>
+      </w:r>
+    </w:p>
+    <w:p>
+      <w:pPr>
+        <w:numPr>
+          <w:ilvl w:val="2"/>
+          <w:numId w:val="1005"/>
+        </w:numPr>
+      </w:pPr>
+      <w:r>
+        <w:t xml:space="preserve">Datenmodellen</w:t>
+      </w:r>
+    </w:p>
+    <w:p>
+      <w:pPr>
+        <w:numPr>
+          <w:ilvl w:val="2"/>
+          <w:numId w:val="1005"/>
+        </w:numPr>
+      </w:pPr>
+      <w:r>
+        <w:t xml:space="preserve">Analyseverfahren</w:t>
+      </w:r>
+    </w:p>
+    <w:p>
+      <w:pPr>
+        <w:numPr>
+          <w:ilvl w:val="2"/>
+          <w:numId w:val="1005"/>
+        </w:numPr>
+      </w:pPr>
+      <w:r>
+        <w:t xml:space="preserve">Planungssystemen</w:t>
+      </w:r>
+    </w:p>
+    <w:p>
+      <w:pPr>
+        <w:numPr>
+          <w:ilvl w:val="2"/>
+          <w:numId w:val="1005"/>
+        </w:numPr>
+      </w:pPr>
+      <w:r>
+        <w:t xml:space="preserve">Berichtssystemen</w:t>
+      </w:r>
+    </w:p>
+    <w:p>
+      <w:pPr>
+        <w:numPr>
+          <w:ilvl w:val="0"/>
           <w:numId w:val="1003"/>
         </w:numPr>
       </w:pPr>
       <w:r>
-        <w:t xml:space="preserve">Anforderungsanalyse</w:t>
-      </w:r>
-    </w:p>
-    <w:p>
-      <w:pPr>
-        <w:numPr>
-          <w:ilvl w:val="1"/>
+        <w:t xml:space="preserve">Implementierung von Geschäftsprozessen und -logiken</w:t>
+      </w:r>
+    </w:p>
+    <w:p>
+      <w:pPr>
+        <w:numPr>
+          <w:ilvl w:val="0"/>
           <w:numId w:val="1003"/>
         </w:numPr>
       </w:pPr>
       <w:r>
-        <w:t xml:space="preserve">Architektur</w:t>
-      </w:r>
-    </w:p>
-    <w:p>
-      <w:pPr>
-        <w:numPr>
-          <w:ilvl w:val="1"/>
-          <w:numId w:val="1003"/>
-        </w:numPr>
-      </w:pPr>
-      <w:r>
-        <w:t xml:space="preserve">Konzeption</w:t>
-      </w:r>
-    </w:p>
-    <w:p>
-      <w:pPr>
-        <w:numPr>
-          <w:ilvl w:val="1"/>
-          <w:numId w:val="1003"/>
-        </w:numPr>
-      </w:pPr>
-      <w:r>
-        <w:t xml:space="preserve">Einführung und</w:t>
-      </w:r>
-    </w:p>
-    <w:p>
-      <w:pPr>
-        <w:numPr>
-          <w:ilvl w:val="1"/>
-          <w:numId w:val="1003"/>
-        </w:numPr>
-      </w:pPr>
-      <w:r>
-        <w:t xml:space="preserve">Umsetzung von</w:t>
-      </w:r>
-    </w:p>
-    <w:p>
-      <w:pPr>
-        <w:numPr>
-          <w:ilvl w:val="2"/>
-          <w:numId w:val="1004"/>
-        </w:numPr>
-      </w:pPr>
-      <w:r>
-        <w:t xml:space="preserve">Data Warehouse (DWH)</w:t>
-      </w:r>
-    </w:p>
-    <w:p>
-      <w:pPr>
-        <w:numPr>
-          <w:ilvl w:val="2"/>
-          <w:numId w:val="1004"/>
-        </w:numPr>
-      </w:pPr>
-      <w:r>
-        <w:t xml:space="preserve">ELT (Extrahieren, Laden, Transformieren von Daten) statt ETL</w:t>
-      </w:r>
-    </w:p>
-    <w:p>
-      <w:pPr>
-        <w:numPr>
-          <w:ilvl w:val="2"/>
-          <w:numId w:val="1004"/>
-        </w:numPr>
-      </w:pPr>
-      <w:r>
-        <w:t xml:space="preserve">Datenmodellen</w:t>
-      </w:r>
-    </w:p>
-    <w:p>
-      <w:pPr>
-        <w:numPr>
-          <w:ilvl w:val="2"/>
-          <w:numId w:val="1004"/>
-        </w:numPr>
-      </w:pPr>
-      <w:r>
-        <w:t xml:space="preserve">Analyseverfahren</w:t>
-      </w:r>
-    </w:p>
-    <w:p>
-      <w:pPr>
-        <w:numPr>
-          <w:ilvl w:val="2"/>
-          <w:numId w:val="1004"/>
-        </w:numPr>
-      </w:pPr>
-      <w:r>
-        <w:t xml:space="preserve">Planungssystemen</w:t>
-      </w:r>
-    </w:p>
-    <w:p>
-      <w:pPr>
-        <w:numPr>
-          <w:ilvl w:val="2"/>
-          <w:numId w:val="1004"/>
-        </w:numPr>
-      </w:pPr>
-      <w:r>
-        <w:t xml:space="preserve">Berichtssystemen</w:t>
-      </w:r>
-    </w:p>
-    <w:p>
-      <w:pPr>
-        <w:numPr>
-          <w:ilvl w:val="0"/>
-          <w:numId w:val="1002"/>
-        </w:numPr>
-      </w:pPr>
-      <w:r>
-        <w:t xml:space="preserve">Implementierung von Geschäftsprozessen und -logiken</w:t>
-      </w:r>
-    </w:p>
-    <w:p>
-      <w:pPr>
-        <w:numPr>
-          <w:ilvl w:val="0"/>
-          <w:numId w:val="1002"/>
-        </w:numPr>
-      </w:pPr>
-      <w:r>
         <w:t xml:space="preserve">automatisierte versionisierte Dokumentation mit</w:t>
       </w:r>
       <w:r>
         <w:t xml:space="preserve"> </w:t>
       </w:r>
-      <w:hyperlink r:id="rId31">
+      <w:hyperlink r:id="rId32">
         <w:r>
           <w:rPr>
             <w:rStyle w:val="Hyperlink"/>
@@ -547,7 +701,7 @@
       <w:r>
         <w:t xml:space="preserve"> </w:t>
       </w:r>
-      <w:hyperlink r:id="rId32">
+      <w:hyperlink r:id="rId33">
         <w:r>
           <w:rPr>
             <w:rStyle w:val="Hyperlink"/>
@@ -561,7 +715,7 @@
       <w:r>
         <w:t xml:space="preserve"> </w:t>
       </w:r>
-      <w:hyperlink r:id="rId33">
+      <w:hyperlink r:id="rId34">
         <w:r>
           <w:rPr>
             <w:rStyle w:val="Hyperlink"/>
@@ -572,7 +726,7 @@
       <w:r>
         <w:t xml:space="preserve">(</w:t>
       </w:r>
-      <w:hyperlink r:id="rId34">
+      <w:hyperlink r:id="rId35">
         <w:r>
           <w:rPr>
             <w:rStyle w:val="Hyperlink"/>
@@ -588,7 +742,7 @@
       <w:pPr>
         <w:numPr>
           <w:ilvl w:val="0"/>
-          <w:numId w:val="1002"/>
+          <w:numId w:val="1003"/>
         </w:numPr>
       </w:pPr>
       <w:r>
@@ -599,7 +753,7 @@
       <w:pPr>
         <w:numPr>
           <w:ilvl w:val="0"/>
-          <w:numId w:val="1002"/>
+          <w:numId w:val="1003"/>
         </w:numPr>
       </w:pPr>
       <w:r>
@@ -610,7 +764,7 @@
       <w:pPr>
         <w:numPr>
           <w:ilvl w:val="0"/>
-          <w:numId w:val="1002"/>
+          <w:numId w:val="1003"/>
         </w:numPr>
       </w:pPr>
       <w:r>
@@ -619,7 +773,7 @@
       <w:r>
         <w:t xml:space="preserve"> </w:t>
       </w:r>
-      <w:hyperlink r:id="rId35">
+      <w:hyperlink r:id="rId36">
         <w:r>
           <w:rPr>
             <w:rStyle w:val="Hyperlink"/>
@@ -635,7 +789,7 @@
       <w:r>
         <w:t xml:space="preserve"> </w:t>
       </w:r>
-      <w:hyperlink r:id="rId36">
+      <w:hyperlink r:id="rId37">
         <w:r>
           <w:rPr>
             <w:rStyle w:val="Hyperlink"/>
@@ -663,7 +817,7 @@
       <w:r>
         <w:t xml:space="preserve"> </w:t>
       </w:r>
-      <w:hyperlink r:id="rId37">
+      <w:hyperlink r:id="rId38">
         <w:r>
           <w:rPr>
             <w:rStyle w:val="Hyperlink"/>
@@ -691,7 +845,7 @@
       <w:r>
         <w:t xml:space="preserve"> </w:t>
       </w:r>
-      <w:hyperlink r:id="rId38">
+      <w:hyperlink r:id="rId39">
         <w:r>
           <w:rPr>
             <w:rStyle w:val="Hyperlink"/>
@@ -708,7 +862,7 @@
       <w:r>
         <w:t xml:space="preserve"> </w:t>
       </w:r>
-      <w:hyperlink r:id="rId39">
+      <w:hyperlink r:id="rId40">
         <w:r>
           <w:rPr>
             <w:rStyle w:val="Hyperlink"/>
@@ -727,7 +881,7 @@
       <w:pPr>
         <w:numPr>
           <w:ilvl w:val="0"/>
-          <w:numId w:val="1002"/>
+          <w:numId w:val="1003"/>
         </w:numPr>
       </w:pPr>
       <w:r>
@@ -738,10 +892,10 @@
       <w:pPr>
         <w:numPr>
           <w:ilvl w:val="1"/>
-          <w:numId w:val="1005"/>
-        </w:numPr>
-      </w:pPr>
-      <w:hyperlink r:id="rId40">
+          <w:numId w:val="1006"/>
+        </w:numPr>
+      </w:pPr>
+      <w:hyperlink r:id="rId41">
         <w:r>
           <w:rPr>
             <w:rStyle w:val="Hyperlink"/>
@@ -762,10 +916,10 @@
       <w:pPr>
         <w:numPr>
           <w:ilvl w:val="1"/>
-          <w:numId w:val="1005"/>
-        </w:numPr>
-      </w:pPr>
-      <w:hyperlink r:id="rId41">
+          <w:numId w:val="1006"/>
+        </w:numPr>
+      </w:pPr>
+      <w:hyperlink r:id="rId42">
         <w:r>
           <w:rPr>
             <w:rStyle w:val="Hyperlink"/>
@@ -784,10 +938,10 @@
       <w:pPr>
         <w:numPr>
           <w:ilvl w:val="1"/>
-          <w:numId w:val="1005"/>
-        </w:numPr>
-      </w:pPr>
-      <w:hyperlink r:id="rId42">
+          <w:numId w:val="1006"/>
+        </w:numPr>
+      </w:pPr>
+      <w:hyperlink r:id="rId43">
         <w:r>
           <w:rPr>
             <w:rStyle w:val="Hyperlink"/>
@@ -806,10 +960,10 @@
       <w:pPr>
         <w:numPr>
           <w:ilvl w:val="1"/>
-          <w:numId w:val="1005"/>
-        </w:numPr>
-      </w:pPr>
-      <w:hyperlink r:id="rId33">
+          <w:numId w:val="1006"/>
+        </w:numPr>
+      </w:pPr>
+      <w:hyperlink r:id="rId34">
         <w:r>
           <w:rPr>
             <w:rStyle w:val="Hyperlink"/>
@@ -820,7 +974,7 @@
       <w:r>
         <w:t xml:space="preserve">(</w:t>
       </w:r>
-      <w:hyperlink r:id="rId34">
+      <w:hyperlink r:id="rId35">
         <w:r>
           <w:rPr>
             <w:rStyle w:val="Hyperlink"/>
@@ -839,10 +993,10 @@
       <w:pPr>
         <w:numPr>
           <w:ilvl w:val="1"/>
-          <w:numId w:val="1005"/>
-        </w:numPr>
-      </w:pPr>
-      <w:hyperlink r:id="rId43">
+          <w:numId w:val="1006"/>
+        </w:numPr>
+      </w:pPr>
+      <w:hyperlink r:id="rId44">
         <w:r>
           <w:rPr>
             <w:rStyle w:val="Hyperlink"/>
@@ -855,10 +1009,10 @@
       <w:pPr>
         <w:numPr>
           <w:ilvl w:val="1"/>
-          <w:numId w:val="1005"/>
-        </w:numPr>
-      </w:pPr>
-      <w:hyperlink r:id="rId44">
+          <w:numId w:val="1006"/>
+        </w:numPr>
+      </w:pPr>
+      <w:hyperlink r:id="rId45">
         <w:r>
           <w:rPr>
             <w:rStyle w:val="Hyperlink"/>
@@ -871,10 +1025,10 @@
       <w:pPr>
         <w:numPr>
           <w:ilvl w:val="1"/>
-          <w:numId w:val="1005"/>
-        </w:numPr>
-      </w:pPr>
-      <w:hyperlink r:id="rId45">
+          <w:numId w:val="1006"/>
+        </w:numPr>
+      </w:pPr>
+      <w:hyperlink r:id="rId46">
         <w:r>
           <w:rPr>
             <w:rStyle w:val="Hyperlink"/>
@@ -893,10 +1047,10 @@
       <w:pPr>
         <w:numPr>
           <w:ilvl w:val="1"/>
-          <w:numId w:val="1005"/>
-        </w:numPr>
-      </w:pPr>
-      <w:hyperlink r:id="rId46">
+          <w:numId w:val="1006"/>
+        </w:numPr>
+      </w:pPr>
+      <w:hyperlink r:id="rId47">
         <w:r>
           <w:rPr>
             <w:rStyle w:val="Hyperlink"/>
@@ -913,7 +1067,7 @@
       <w:r>
         <w:t xml:space="preserve"> </w:t>
       </w:r>
-      <w:hyperlink r:id="rId47">
+      <w:hyperlink r:id="rId48">
         <w:r>
           <w:rPr>
             <w:rStyle w:val="Hyperlink"/>
@@ -929,10 +1083,10 @@
       <w:pPr>
         <w:numPr>
           <w:ilvl w:val="1"/>
-          <w:numId w:val="1005"/>
-        </w:numPr>
-      </w:pPr>
-      <w:hyperlink r:id="rId48">
+          <w:numId w:val="1006"/>
+        </w:numPr>
+      </w:pPr>
+      <w:hyperlink r:id="rId49">
         <w:r>
           <w:rPr>
             <w:rStyle w:val="Hyperlink"/>
@@ -951,7 +1105,7 @@
       <w:pPr>
         <w:numPr>
           <w:ilvl w:val="1"/>
-          <w:numId w:val="1005"/>
+          <w:numId w:val="1006"/>
         </w:numPr>
       </w:pPr>
       <w:r>
@@ -960,7 +1114,7 @@
       <w:r>
         <w:t xml:space="preserve"> </w:t>
       </w:r>
-      <w:hyperlink r:id="rId49">
+      <w:hyperlink r:id="rId50">
         <w:r>
           <w:rPr>
             <w:rStyle w:val="Hyperlink"/>
@@ -989,7 +1143,7 @@
       <w:pPr>
         <w:numPr>
           <w:ilvl w:val="1"/>
-          <w:numId w:val="1005"/>
+          <w:numId w:val="1006"/>
         </w:numPr>
       </w:pPr>
       <w:r>
@@ -1010,15 +1164,15 @@
       <w:pPr>
         <w:numPr>
           <w:ilvl w:val="1"/>
-          <w:numId w:val="1005"/>
+          <w:numId w:val="1006"/>
         </w:numPr>
       </w:pPr>
       <w:r>
         <w:t xml:space="preserve">…​</w:t>
       </w:r>
     </w:p>
-    <w:bookmarkEnd w:id="50"/>
-    <w:bookmarkStart w:id="51" w:name="X14f81d21d9a4fd57f700bc38b1c3d31b052ac88"/>
+    <w:bookmarkEnd w:id="51"/>
+    <w:bookmarkStart w:id="52" w:name="X14f81d21d9a4fd57f700bc38b1c3d31b052ac88"/>
     <w:p>
       <w:pPr>
         <w:pStyle w:val="berschrift1"/>
@@ -1039,7 +1193,7 @@
       <w:pPr>
         <w:numPr>
           <w:ilvl w:val="0"/>
-          <w:numId w:val="1006"/>
+          <w:numId w:val="1007"/>
         </w:numPr>
       </w:pPr>
       <w:r>
@@ -1050,7 +1204,7 @@
       <w:pPr>
         <w:numPr>
           <w:ilvl w:val="0"/>
-          <w:numId w:val="1006"/>
+          <w:numId w:val="1007"/>
         </w:numPr>
       </w:pPr>
       <w:r>
@@ -1061,7 +1215,7 @@
       <w:pPr>
         <w:numPr>
           <w:ilvl w:val="0"/>
-          <w:numId w:val="1006"/>
+          <w:numId w:val="1007"/>
         </w:numPr>
       </w:pPr>
       <w:r>
@@ -1084,7 +1238,7 @@
       <w:r>
         <w:t xml:space="preserve"> </w:t>
       </w:r>
-      <w:hyperlink r:id="rId25">
+      <w:hyperlink r:id="rId26">
         <w:r>
           <w:rPr>
             <w:rStyle w:val="Hyperlink"/>
@@ -1103,7 +1257,7 @@
       <w:pPr>
         <w:numPr>
           <w:ilvl w:val="0"/>
-          <w:numId w:val="1007"/>
+          <w:numId w:val="1008"/>
         </w:numPr>
       </w:pPr>
       <w:r>
@@ -1140,7 +1294,7 @@
       <w:pPr>
         <w:numPr>
           <w:ilvl w:val="0"/>
-          <w:numId w:val="1007"/>
+          <w:numId w:val="1008"/>
         </w:numPr>
       </w:pPr>
       <w:r>
@@ -1151,7 +1305,7 @@
       <w:pPr>
         <w:numPr>
           <w:ilvl w:val="0"/>
-          <w:numId w:val="1007"/>
+          <w:numId w:val="1008"/>
         </w:numPr>
       </w:pPr>
       <w:r>
@@ -1162,7 +1316,7 @@
       <w:pPr>
         <w:numPr>
           <w:ilvl w:val="0"/>
-          <w:numId w:val="1007"/>
+          <w:numId w:val="1008"/>
         </w:numPr>
       </w:pPr>
       <w:r>
@@ -1249,8 +1403,8 @@
         <w:t xml:space="preserve">in Kombination) und weniger von einer Trennung in Entwicklung und späteren Betrieb (durch Offshore- oder Nearshore-Mitarbeiter).</w:t>
       </w:r>
     </w:p>
-    <w:bookmarkEnd w:id="51"/>
-    <w:bookmarkStart w:id="59" w:name="X1531af5593fb531a093bfe8a4e88ffddf2b21dd"/>
+    <w:bookmarkEnd w:id="52"/>
+    <w:bookmarkStart w:id="60" w:name="X1531af5593fb531a093bfe8a4e88ffddf2b21dd"/>
     <w:p>
       <w:pPr>
         <w:pStyle w:val="berschrift1"/>
@@ -1259,7 +1413,7 @@
         <w:t xml:space="preserve">Sonstiges</w:t>
       </w:r>
     </w:p>
-    <w:bookmarkStart w:id="52" w:name="Xa8baedd534a856a29a973c4830f9982a197c865"/>
+    <w:bookmarkStart w:id="53" w:name="Xa8baedd534a856a29a973c4830f9982a197c865"/>
     <w:p>
       <w:pPr>
         <w:pStyle w:val="berschrift2"/>
@@ -1300,8 +1454,8 @@
         <w:t xml:space="preserve">Die Gefahr der sogenannten "Scheinselbständigkeit" ist auch ein Grund dafür, warum ich möglichst nicht mehr in einem einzigen Projekt vollzeit tätig sein will, sondern zwecks Risiko-Minimierung lieber in mehreren Projekten gleichzeitig.</w:t>
       </w:r>
     </w:p>
-    <w:bookmarkEnd w:id="52"/>
-    <w:bookmarkStart w:id="58" w:name="Xa18b970fa4ce1f5fb2f7cf3a3b8316a4b7e47d7"/>
+    <w:bookmarkEnd w:id="53"/>
+    <w:bookmarkStart w:id="59" w:name="Xa18b970fa4ce1f5fb2f7cf3a3b8316a4b7e47d7"/>
     <w:p>
       <w:pPr>
         <w:pStyle w:val="berschrift2"/>
@@ -1333,7 +1487,7 @@
       <w:r>
         <w:t xml:space="preserve">(</w:t>
       </w:r>
-      <w:hyperlink r:id="rId53">
+      <w:hyperlink r:id="rId54">
         <w:r>
           <w:rPr>
             <w:rStyle w:val="Hyperlink"/>
@@ -1349,7 +1503,7 @@
       <w:pPr>
         <w:numPr>
           <w:ilvl w:val="0"/>
-          <w:numId w:val="1008"/>
+          <w:numId w:val="1009"/>
         </w:numPr>
       </w:pPr>
       <w:r>
@@ -1370,7 +1524,7 @@
       <w:pPr>
         <w:numPr>
           <w:ilvl w:val="0"/>
-          <w:numId w:val="1008"/>
+          <w:numId w:val="1009"/>
         </w:numPr>
       </w:pPr>
       <w:r>
@@ -1397,7 +1551,7 @@
       <w:r>
         <w:t xml:space="preserve"> </w:t>
       </w:r>
-      <w:hyperlink r:id="rId54">
+      <w:hyperlink r:id="rId55">
         <w:r>
           <w:rPr>
             <w:rStyle w:val="Hyperlink"/>
@@ -1482,7 +1636,7 @@
       <w:r>
         <w:t xml:space="preserve"> </w:t>
       </w:r>
-      <w:hyperlink r:id="rId55">
+      <w:hyperlink r:id="rId56">
         <w:r>
           <w:rPr>
             <w:rStyle w:val="Hyperlink"/>
@@ -1523,7 +1677,7 @@
       <w:r>
         <w:t xml:space="preserve"> </w:t>
       </w:r>
-      <w:hyperlink r:id="rId56">
+      <w:hyperlink r:id="rId57">
         <w:r>
           <w:rPr>
             <w:rStyle w:val="Hyperlink"/>
@@ -1540,7 +1694,7 @@
       <w:r>
         <w:t xml:space="preserve"> </w:t>
       </w:r>
-      <w:hyperlink r:id="rId57">
+      <w:hyperlink r:id="rId58">
         <w:r>
           <w:rPr>
             <w:rStyle w:val="Hyperlink"/>
@@ -1555,9 +1709,9 @@
         <w:t xml:space="preserve">kann nur für SSAS Tabular verwendet werden.</w:t>
       </w:r>
     </w:p>
-    <w:bookmarkEnd w:id="58"/>
     <w:bookmarkEnd w:id="59"/>
-    <w:bookmarkStart w:id="146" w:name="X5b0cbe4e7c33be5b25ecc1c9af3f4f6afd43475"/>
+    <w:bookmarkEnd w:id="60"/>
+    <w:bookmarkStart w:id="147" w:name="X5b0cbe4e7c33be5b25ecc1c9af3f4f6afd43475"/>
     <w:p>
       <w:pPr>
         <w:pStyle w:val="berschrift1"/>
@@ -1574,7 +1728,7 @@
         <w:t xml:space="preserve">zeitlich sortiert nach Projekt-Ende</w:t>
       </w:r>
     </w:p>
-    <w:bookmarkStart w:id="60" w:name="Xacd2292e8ab2642974b48356baa967a35a19c0f"/>
+    <w:bookmarkStart w:id="61" w:name="Xacd2292e8ab2642974b48356baa967a35a19c0f"/>
     <w:p>
       <w:pPr>
         <w:pStyle w:val="berschrift2"/>
@@ -1587,7 +1741,7 @@
       <w:pPr>
         <w:numPr>
           <w:ilvl w:val="0"/>
-          <w:numId w:val="1009"/>
+          <w:numId w:val="1010"/>
         </w:numPr>
       </w:pPr>
       <w:r>
@@ -1598,15 +1752,15 @@
       <w:pPr>
         <w:numPr>
           <w:ilvl w:val="0"/>
-          <w:numId w:val="1009"/>
+          <w:numId w:val="1010"/>
         </w:numPr>
       </w:pPr>
       <w:r>
         <w:t xml:space="preserve">DWH und ELT werden mit AnalyticsCreator erstellt</w:t>
       </w:r>
     </w:p>
-    <w:bookmarkEnd w:id="60"/>
-    <w:bookmarkStart w:id="63" w:name="X0072e750e335436e50cb537dda1b02523b5864c"/>
+    <w:bookmarkEnd w:id="61"/>
+    <w:bookmarkStart w:id="64" w:name="X0072e750e335436e50cb537dda1b02523b5864c"/>
     <w:p>
       <w:pPr>
         <w:pStyle w:val="berschrift2"/>
@@ -1631,7 +1785,7 @@
         <w:t xml:space="preserve">Sonstiges</w:t>
       </w:r>
     </w:p>
-    <w:bookmarkStart w:id="62" w:name="X5f0468ccf24e7f192e18e86ffe456a2a47dce7a"/>
+    <w:bookmarkStart w:id="63" w:name="X5f0468ccf24e7f192e18e86ffe456a2a47dce7a"/>
     <w:p>
       <w:pPr>
         <w:pStyle w:val="berschrift3"/>
@@ -1644,7 +1798,7 @@
       <w:pPr>
         <w:numPr>
           <w:ilvl w:val="0"/>
-          <w:numId w:val="1010"/>
+          <w:numId w:val="1011"/>
         </w:numPr>
       </w:pPr>
       <w:r>
@@ -1661,7 +1815,7 @@
       <w:pPr>
         <w:numPr>
           <w:ilvl w:val="0"/>
-          <w:numId w:val="1010"/>
+          <w:numId w:val="1011"/>
         </w:numPr>
       </w:pPr>
       <w:r>
@@ -1678,7 +1832,7 @@
       <w:pPr>
         <w:pStyle w:val="FirstParagraph"/>
       </w:pPr>
-      <w:hyperlink r:id="rId61">
+      <w:hyperlink r:id="rId62">
         <w:r>
           <w:rPr>
             <w:rStyle w:val="Hyperlink"/>
@@ -1691,7 +1845,7 @@
       <w:pPr>
         <w:numPr>
           <w:ilvl w:val="0"/>
-          <w:numId w:val="1011"/>
+          <w:numId w:val="1012"/>
         </w:numPr>
       </w:pPr>
       <w:r>
@@ -1702,7 +1856,7 @@
       <w:pPr>
         <w:numPr>
           <w:ilvl w:val="1"/>
-          <w:numId w:val="1012"/>
+          <w:numId w:val="1013"/>
         </w:numPr>
       </w:pPr>
       <w:r>
@@ -1713,16 +1867,16 @@
       <w:pPr>
         <w:numPr>
           <w:ilvl w:val="1"/>
-          <w:numId w:val="1012"/>
+          <w:numId w:val="1013"/>
         </w:numPr>
       </w:pPr>
       <w:r>
         <w:t xml:space="preserve">SQL Server, Python</w:t>
       </w:r>
     </w:p>
-    <w:bookmarkEnd w:id="62"/>
     <w:bookmarkEnd w:id="63"/>
-    <w:bookmarkStart w:id="64" w:name="X04f0fd51c2d4b10155f3d351fe944f3198a31fe"/>
+    <w:bookmarkEnd w:id="64"/>
+    <w:bookmarkStart w:id="65" w:name="X04f0fd51c2d4b10155f3d351fe944f3198a31fe"/>
     <w:p>
       <w:pPr>
         <w:pStyle w:val="berschrift2"/>
@@ -1735,15 +1889,15 @@
       <w:pPr>
         <w:numPr>
           <w:ilvl w:val="0"/>
-          <w:numId w:val="1013"/>
+          <w:numId w:val="1014"/>
         </w:numPr>
       </w:pPr>
       <w:r>
         <w:t xml:space="preserve">Unterstützung im Bereich MS SQL Server / BI</w:t>
       </w:r>
     </w:p>
-    <w:bookmarkEnd w:id="64"/>
-    <w:bookmarkStart w:id="65" w:name="X13d5578d616241ef2ee501b6f8401d8242c84c4"/>
+    <w:bookmarkEnd w:id="65"/>
+    <w:bookmarkStart w:id="66" w:name="X13d5578d616241ef2ee501b6f8401d8242c84c4"/>
     <w:p>
       <w:pPr>
         <w:pStyle w:val="berschrift2"/>
@@ -1756,15 +1910,15 @@
       <w:pPr>
         <w:numPr>
           <w:ilvl w:val="0"/>
-          <w:numId w:val="1014"/>
+          <w:numId w:val="1015"/>
         </w:numPr>
       </w:pPr>
       <w:r>
         <w:t xml:space="preserve">Unterstützung im Bereich MS SQL Server / BI</w:t>
       </w:r>
     </w:p>
-    <w:bookmarkEnd w:id="65"/>
-    <w:bookmarkStart w:id="66" w:name="X99db5e2707de38bb9be6451d8027ab9a77046bf"/>
+    <w:bookmarkEnd w:id="66"/>
+    <w:bookmarkStart w:id="67" w:name="X99db5e2707de38bb9be6451d8027ab9a77046bf"/>
     <w:p>
       <w:pPr>
         <w:pStyle w:val="berschrift2"/>
@@ -1777,15 +1931,15 @@
       <w:pPr>
         <w:numPr>
           <w:ilvl w:val="0"/>
-          <w:numId w:val="1015"/>
+          <w:numId w:val="1016"/>
         </w:numPr>
       </w:pPr>
       <w:r>
         <w:t xml:space="preserve">Unterstützung im Bereich MS SQL Server / BI</w:t>
       </w:r>
     </w:p>
-    <w:bookmarkEnd w:id="66"/>
-    <w:bookmarkStart w:id="68" w:name="X6ee1640b31097677d834001ccb1a97be60826f6"/>
+    <w:bookmarkEnd w:id="67"/>
+    <w:bookmarkStart w:id="69" w:name="X6ee1640b31097677d834001ccb1a97be60826f6"/>
     <w:p>
       <w:pPr>
         <w:pStyle w:val="berschrift2"/>
@@ -1810,7 +1964,7 @@
         <w:t xml:space="preserve">Banken und Finanzdienstleistungen</w:t>
       </w:r>
     </w:p>
-    <w:bookmarkStart w:id="67" w:name="Xb5790e31f12019c56dd8432c37c2425beb41cef"/>
+    <w:bookmarkStart w:id="68" w:name="Xb5790e31f12019c56dd8432c37c2425beb41cef"/>
     <w:p>
       <w:pPr>
         <w:pStyle w:val="berschrift3"/>
@@ -1823,7 +1977,7 @@
       <w:pPr>
         <w:numPr>
           <w:ilvl w:val="0"/>
-          <w:numId w:val="1016"/>
+          <w:numId w:val="1017"/>
         </w:numPr>
       </w:pPr>
       <w:r>
@@ -1834,7 +1988,7 @@
       <w:pPr>
         <w:numPr>
           <w:ilvl w:val="0"/>
-          <w:numId w:val="1016"/>
+          <w:numId w:val="1017"/>
         </w:numPr>
       </w:pPr>
       <w:r>
@@ -1845,7 +1999,7 @@
       <w:pPr>
         <w:numPr>
           <w:ilvl w:val="0"/>
-          <w:numId w:val="1016"/>
+          <w:numId w:val="1017"/>
         </w:numPr>
       </w:pPr>
       <w:r>
@@ -1856,16 +2010,16 @@
       <w:pPr>
         <w:numPr>
           <w:ilvl w:val="0"/>
-          <w:numId w:val="1016"/>
+          <w:numId w:val="1017"/>
         </w:numPr>
       </w:pPr>
       <w:r>
         <w:t xml:space="preserve">Einführung eines entsprechenden Werkzeugs</w:t>
       </w:r>
     </w:p>
-    <w:bookmarkEnd w:id="67"/>
     <w:bookmarkEnd w:id="68"/>
-    <w:bookmarkStart w:id="70" w:name="X8d89c5221af31f0e431884c7caf3ea06a21fb6a"/>
+    <w:bookmarkEnd w:id="69"/>
+    <w:bookmarkStart w:id="71" w:name="X8d89c5221af31f0e431884c7caf3ea06a21fb6a"/>
     <w:p>
       <w:pPr>
         <w:pStyle w:val="berschrift2"/>
@@ -1890,7 +2044,7 @@
         <w:t xml:space="preserve">Handel (Bekleidung)</w:t>
       </w:r>
     </w:p>
-    <w:bookmarkStart w:id="69" w:name="Xda2ae686fe0cbc68d897f041666c72670b9e3a7"/>
+    <w:bookmarkStart w:id="70" w:name="Xda2ae686fe0cbc68d897f041666c72670b9e3a7"/>
     <w:p>
       <w:pPr>
         <w:pStyle w:val="berschrift3"/>
@@ -1903,7 +2057,7 @@
       <w:pPr>
         <w:numPr>
           <w:ilvl w:val="0"/>
-          <w:numId w:val="1017"/>
+          <w:numId w:val="1018"/>
         </w:numPr>
       </w:pPr>
       <w:r>
@@ -1914,7 +2068,7 @@
       <w:pPr>
         <w:numPr>
           <w:ilvl w:val="0"/>
-          <w:numId w:val="1017"/>
+          <w:numId w:val="1018"/>
         </w:numPr>
       </w:pPr>
       <w:r>
@@ -1931,16 +2085,16 @@
       <w:pPr>
         <w:numPr>
           <w:ilvl w:val="0"/>
-          <w:numId w:val="1017"/>
+          <w:numId w:val="1018"/>
         </w:numPr>
       </w:pPr>
       <w:r>
         <w:t xml:space="preserve">Zusammenarbeit mit anderen Teilprojekten und Zuarbeit von Ergebnissen</w:t>
       </w:r>
     </w:p>
-    <w:bookmarkEnd w:id="69"/>
     <w:bookmarkEnd w:id="70"/>
-    <w:bookmarkStart w:id="72" w:name="X000d735355a11e123c591a1961b0875b8e880b4"/>
+    <w:bookmarkEnd w:id="71"/>
+    <w:bookmarkStart w:id="73" w:name="X000d735355a11e123c591a1961b0875b8e880b4"/>
     <w:p>
       <w:pPr>
         <w:pStyle w:val="berschrift2"/>
@@ -1965,7 +2119,7 @@
         <w:t xml:space="preserve">Banken und Finanzdienstleistungen</w:t>
       </w:r>
     </w:p>
-    <w:bookmarkStart w:id="71" w:name="X8c1c0765d85bab952c5c1986f52ea2b79401f12"/>
+    <w:bookmarkStart w:id="72" w:name="X8c1c0765d85bab952c5c1986f52ea2b79401f12"/>
     <w:p>
       <w:pPr>
         <w:pStyle w:val="berschrift3"/>
@@ -1978,7 +2132,7 @@
       <w:pPr>
         <w:numPr>
           <w:ilvl w:val="0"/>
-          <w:numId w:val="1018"/>
+          <w:numId w:val="1019"/>
         </w:numPr>
       </w:pPr>
       <w:r>
@@ -1989,7 +2143,7 @@
       <w:pPr>
         <w:numPr>
           <w:ilvl w:val="0"/>
-          <w:numId w:val="1018"/>
+          <w:numId w:val="1019"/>
         </w:numPr>
       </w:pPr>
       <w:r>
@@ -2000,16 +2154,16 @@
       <w:pPr>
         <w:numPr>
           <w:ilvl w:val="0"/>
-          <w:numId w:val="1018"/>
+          <w:numId w:val="1019"/>
         </w:numPr>
       </w:pPr>
       <w:r>
         <w:t xml:space="preserve">einzelne Module mit Python, Powershell</w:t>
       </w:r>
     </w:p>
-    <w:bookmarkEnd w:id="71"/>
     <w:bookmarkEnd w:id="72"/>
-    <w:bookmarkStart w:id="74" w:name="X7605506d8b3f775a490ab20105a15f5aba0f21d"/>
+    <w:bookmarkEnd w:id="73"/>
+    <w:bookmarkStart w:id="75" w:name="X7605506d8b3f775a490ab20105a15f5aba0f21d"/>
     <w:p>
       <w:pPr>
         <w:pStyle w:val="berschrift2"/>
@@ -2034,7 +2188,7 @@
         <w:t xml:space="preserve">Telekommunikation</w:t>
       </w:r>
     </w:p>
-    <w:bookmarkStart w:id="73" w:name="X7a0e95ccce6587ec2d1197a53036709048209c6"/>
+    <w:bookmarkStart w:id="74" w:name="X7a0e95ccce6587ec2d1197a53036709048209c6"/>
     <w:p>
       <w:pPr>
         <w:pStyle w:val="berschrift3"/>
@@ -2047,7 +2201,7 @@
       <w:pPr>
         <w:numPr>
           <w:ilvl w:val="0"/>
-          <w:numId w:val="1019"/>
+          <w:numId w:val="1020"/>
         </w:numPr>
       </w:pPr>
       <w:r>
@@ -2058,7 +2212,7 @@
       <w:pPr>
         <w:numPr>
           <w:ilvl w:val="0"/>
-          <w:numId w:val="1019"/>
+          <w:numId w:val="1020"/>
         </w:numPr>
       </w:pPr>
       <w:r>
@@ -2069,7 +2223,7 @@
       <w:pPr>
         <w:numPr>
           <w:ilvl w:val="0"/>
-          <w:numId w:val="1019"/>
+          <w:numId w:val="1020"/>
         </w:numPr>
       </w:pPr>
       <w:r>
@@ -2080,7 +2234,7 @@
       <w:pPr>
         <w:numPr>
           <w:ilvl w:val="0"/>
-          <w:numId w:val="1019"/>
+          <w:numId w:val="1020"/>
         </w:numPr>
       </w:pPr>
       <w:r>
@@ -2091,16 +2245,16 @@
       <w:pPr>
         <w:numPr>
           <w:ilvl w:val="0"/>
-          <w:numId w:val="1019"/>
+          <w:numId w:val="1020"/>
         </w:numPr>
       </w:pPr>
       <w:r>
         <w:t xml:space="preserve">DWH, ELT und SSAS werden mit AnalyticsCreator erstellt</w:t>
       </w:r>
     </w:p>
-    <w:bookmarkEnd w:id="73"/>
     <w:bookmarkEnd w:id="74"/>
-    <w:bookmarkStart w:id="76" w:name="X7db9b13d2d9331e3a123a40aa0010e6a78e1c1d"/>
+    <w:bookmarkEnd w:id="75"/>
+    <w:bookmarkStart w:id="77" w:name="X7db9b13d2d9331e3a123a40aa0010e6a78e1c1d"/>
     <w:p>
       <w:pPr>
         <w:pStyle w:val="berschrift2"/>
@@ -2125,7 +2279,7 @@
         <w:t xml:space="preserve">Sonstiges</w:t>
       </w:r>
     </w:p>
-    <w:bookmarkStart w:id="75" w:name="X50dca2aedb6ab45c99b9240be969896c9e2fa3c"/>
+    <w:bookmarkStart w:id="76" w:name="X50dca2aedb6ab45c99b9240be969896c9e2fa3c"/>
     <w:p>
       <w:pPr>
         <w:pStyle w:val="berschrift3"/>
@@ -2146,7 +2300,7 @@
       <w:pPr>
         <w:numPr>
           <w:ilvl w:val="0"/>
-          <w:numId w:val="1020"/>
+          <w:numId w:val="1021"/>
         </w:numPr>
       </w:pPr>
       <w:r>
@@ -2157,7 +2311,7 @@
       <w:pPr>
         <w:numPr>
           <w:ilvl w:val="0"/>
-          <w:numId w:val="1020"/>
+          <w:numId w:val="1021"/>
         </w:numPr>
       </w:pPr>
       <w:r>
@@ -2168,7 +2322,7 @@
       <w:pPr>
         <w:numPr>
           <w:ilvl w:val="0"/>
-          <w:numId w:val="1020"/>
+          <w:numId w:val="1021"/>
         </w:numPr>
       </w:pPr>
       <w:r>
@@ -2179,7 +2333,7 @@
       <w:pPr>
         <w:numPr>
           <w:ilvl w:val="0"/>
-          <w:numId w:val="1020"/>
+          <w:numId w:val="1021"/>
         </w:numPr>
       </w:pPr>
       <w:r>
@@ -2190,7 +2344,7 @@
       <w:pPr>
         <w:numPr>
           <w:ilvl w:val="0"/>
-          <w:numId w:val="1020"/>
+          <w:numId w:val="1021"/>
         </w:numPr>
       </w:pPr>
       <w:r>
@@ -2201,7 +2355,7 @@
       <w:pPr>
         <w:numPr>
           <w:ilvl w:val="0"/>
-          <w:numId w:val="1020"/>
+          <w:numId w:val="1021"/>
         </w:numPr>
       </w:pPr>
       <w:r>
@@ -2212,7 +2366,7 @@
       <w:pPr>
         <w:numPr>
           <w:ilvl w:val="0"/>
-          <w:numId w:val="1020"/>
+          <w:numId w:val="1021"/>
         </w:numPr>
       </w:pPr>
       <w:r>
@@ -2223,7 +2377,7 @@
       <w:pPr>
         <w:numPr>
           <w:ilvl w:val="0"/>
-          <w:numId w:val="1020"/>
+          <w:numId w:val="1021"/>
         </w:numPr>
       </w:pPr>
       <w:r>
@@ -2234,7 +2388,7 @@
       <w:pPr>
         <w:numPr>
           <w:ilvl w:val="0"/>
-          <w:numId w:val="1020"/>
+          <w:numId w:val="1021"/>
         </w:numPr>
       </w:pPr>
       <w:r>
@@ -2245,7 +2399,7 @@
       <w:pPr>
         <w:numPr>
           <w:ilvl w:val="0"/>
-          <w:numId w:val="1020"/>
+          <w:numId w:val="1021"/>
         </w:numPr>
       </w:pPr>
       <w:r>
@@ -2264,7 +2418,7 @@
       <w:pPr>
         <w:numPr>
           <w:ilvl w:val="0"/>
-          <w:numId w:val="1021"/>
+          <w:numId w:val="1022"/>
         </w:numPr>
       </w:pPr>
       <w:r>
@@ -2283,7 +2437,7 @@
       <w:pPr>
         <w:numPr>
           <w:ilvl w:val="0"/>
-          <w:numId w:val="1022"/>
+          <w:numId w:val="1023"/>
         </w:numPr>
       </w:pPr>
       <w:r>
@@ -2302,7 +2456,7 @@
       <w:pPr>
         <w:numPr>
           <w:ilvl w:val="0"/>
-          <w:numId w:val="1023"/>
+          <w:numId w:val="1024"/>
         </w:numPr>
       </w:pPr>
       <w:r>
@@ -2317,9 +2471,9 @@
         <w:t xml:space="preserve">Aktuell: regelmäßiger Support, um das System "am Laufen zu halten", bis irgendwann die vollständige Migration in ein klinisches DWH des KISAnbieters abgeschlossen sein wird.</w:t>
       </w:r>
     </w:p>
-    <w:bookmarkEnd w:id="75"/>
     <w:bookmarkEnd w:id="76"/>
-    <w:bookmarkStart w:id="78" w:name="Xfc7fe3f343610182b6c55485f9d6be11e578285"/>
+    <w:bookmarkEnd w:id="77"/>
+    <w:bookmarkStart w:id="79" w:name="Xfc7fe3f343610182b6c55485f9d6be11e578285"/>
     <w:p>
       <w:pPr>
         <w:pStyle w:val="berschrift2"/>
@@ -2344,7 +2498,7 @@
         <w:t xml:space="preserve">Transport und Logistik</w:t>
       </w:r>
     </w:p>
-    <w:bookmarkStart w:id="77" w:name="Xcc80f192703431559a17e60e4f3f0b538523db2"/>
+    <w:bookmarkStart w:id="78" w:name="Xcc80f192703431559a17e60e4f3f0b538523db2"/>
     <w:p>
       <w:pPr>
         <w:pStyle w:val="berschrift3"/>
@@ -2397,7 +2551,7 @@
       <w:pPr>
         <w:numPr>
           <w:ilvl w:val="0"/>
-          <w:numId w:val="1024"/>
+          <w:numId w:val="1025"/>
         </w:numPr>
       </w:pPr>
       <w:r>
@@ -2412,9 +2566,9 @@
         <w:t xml:space="preserve">Das schweizer Logistik-Unternehmen ist zuständig für die weltweite Koordination der Logistik eines deutschen Großkonzerns, des Weltmarktführers für den Vertrieb von Montage- und Befestigungsmaterial.</w:t>
       </w:r>
     </w:p>
-    <w:bookmarkEnd w:id="77"/>
     <w:bookmarkEnd w:id="78"/>
-    <w:bookmarkStart w:id="80" w:name="X3d2a8c9d547f8a3c7c3c15112e9623585d233dc"/>
+    <w:bookmarkEnd w:id="79"/>
+    <w:bookmarkStart w:id="81" w:name="X3d2a8c9d547f8a3c7c3c15112e9623585d233dc"/>
     <w:p>
       <w:pPr>
         <w:pStyle w:val="berschrift2"/>
@@ -2439,7 +2593,7 @@
         <w:t xml:space="preserve">Versicherungen</w:t>
       </w:r>
     </w:p>
-    <w:bookmarkStart w:id="79" w:name="Xef5c77b9afc7fa8d4095aed898ef9d2308db8a6"/>
+    <w:bookmarkStart w:id="80" w:name="Xef5c77b9afc7fa8d4095aed898ef9d2308db8a6"/>
     <w:p>
       <w:pPr>
         <w:pStyle w:val="berschrift3"/>
@@ -2472,9 +2626,9 @@
         <w:t xml:space="preserve">Big Data</w:t>
       </w:r>
     </w:p>
-    <w:bookmarkEnd w:id="79"/>
     <w:bookmarkEnd w:id="80"/>
-    <w:bookmarkStart w:id="82" w:name="X28dafe8a315fd14f66afee7ceee7222c87d493b"/>
+    <w:bookmarkEnd w:id="81"/>
+    <w:bookmarkStart w:id="83" w:name="X28dafe8a315fd14f66afee7ceee7222c87d493b"/>
     <w:p>
       <w:pPr>
         <w:pStyle w:val="berschrift2"/>
@@ -2499,7 +2653,7 @@
         <w:t xml:space="preserve">Industrie und Maschinenbau</w:t>
       </w:r>
     </w:p>
-    <w:bookmarkStart w:id="81" w:name="X9c645c4da246c340ad8637f4b966a1d7266cf93"/>
+    <w:bookmarkStart w:id="82" w:name="X9c645c4da246c340ad8637f4b966a1d7266cf93"/>
     <w:p>
       <w:pPr>
         <w:pStyle w:val="berschrift3"/>
@@ -2512,7 +2666,7 @@
       <w:pPr>
         <w:numPr>
           <w:ilvl w:val="0"/>
-          <w:numId w:val="1025"/>
+          <w:numId w:val="1026"/>
         </w:numPr>
       </w:pPr>
       <w:r>
@@ -2523,7 +2677,7 @@
       <w:pPr>
         <w:numPr>
           <w:ilvl w:val="0"/>
-          <w:numId w:val="1025"/>
+          <w:numId w:val="1026"/>
         </w:numPr>
       </w:pPr>
       <w:r>
@@ -2534,7 +2688,7 @@
       <w:pPr>
         <w:numPr>
           <w:ilvl w:val="0"/>
-          <w:numId w:val="1025"/>
+          <w:numId w:val="1026"/>
         </w:numPr>
       </w:pPr>
       <w:r>
@@ -2545,7 +2699,7 @@
       <w:pPr>
         <w:numPr>
           <w:ilvl w:val="0"/>
-          <w:numId w:val="1025"/>
+          <w:numId w:val="1026"/>
         </w:numPr>
       </w:pPr>
       <w:r>
@@ -2564,16 +2718,16 @@
       <w:pPr>
         <w:numPr>
           <w:ilvl w:val="0"/>
-          <w:numId w:val="1026"/>
+          <w:numId w:val="1027"/>
         </w:numPr>
       </w:pPr>
       <w:r>
         <w:t xml:space="preserve">Microsoft Azure - Unterstützung bei Verwendung von Azure Diensten, Migration von SSAS Lösungen zu Azure, ETL / ELT, diverses</w:t>
       </w:r>
     </w:p>
-    <w:bookmarkEnd w:id="81"/>
     <w:bookmarkEnd w:id="82"/>
-    <w:bookmarkStart w:id="84" w:name="Xcd4b809ac8407f5aebf4ac4eb38f438b28a7539"/>
+    <w:bookmarkEnd w:id="83"/>
+    <w:bookmarkStart w:id="85" w:name="Xcd4b809ac8407f5aebf4ac4eb38f438b28a7539"/>
     <w:p>
       <w:pPr>
         <w:pStyle w:val="berschrift2"/>
@@ -2598,7 +2752,7 @@
         <w:t xml:space="preserve">Industrie und Maschinenbau</w:t>
       </w:r>
     </w:p>
-    <w:bookmarkStart w:id="83" w:name="X6d901391e666d35541e8df800081a1a7c02a6d2"/>
+    <w:bookmarkStart w:id="84" w:name="X6d901391e666d35541e8df800081a1a7c02a6d2"/>
     <w:p>
       <w:pPr>
         <w:pStyle w:val="berschrift3"/>
@@ -2611,7 +2765,7 @@
       <w:pPr>
         <w:numPr>
           <w:ilvl w:val="0"/>
-          <w:numId w:val="1027"/>
+          <w:numId w:val="1028"/>
         </w:numPr>
       </w:pPr>
       <w:r>
@@ -2622,7 +2776,7 @@
       <w:pPr>
         <w:numPr>
           <w:ilvl w:val="0"/>
-          <w:numId w:val="1027"/>
+          <w:numId w:val="1028"/>
         </w:numPr>
       </w:pPr>
       <w:r>
@@ -2641,7 +2795,7 @@
       <w:pPr>
         <w:numPr>
           <w:ilvl w:val="0"/>
-          <w:numId w:val="1028"/>
+          <w:numId w:val="1029"/>
         </w:numPr>
       </w:pPr>
       <w:r>
@@ -2656,9 +2810,9 @@
         <w:t xml:space="preserve">Kernprojekt 03.2016 - 04.0216, Danach bis 09.2018 laufender Support bis und einschließlich Migration auf ServiceNow</w:t>
       </w:r>
     </w:p>
-    <w:bookmarkEnd w:id="83"/>
     <w:bookmarkEnd w:id="84"/>
-    <w:bookmarkStart w:id="86" w:name="X901ac7b09014218485d79b50bb300f43c9d0daf"/>
+    <w:bookmarkEnd w:id="85"/>
+    <w:bookmarkStart w:id="87" w:name="X901ac7b09014218485d79b50bb300f43c9d0daf"/>
     <w:p>
       <w:pPr>
         <w:pStyle w:val="berschrift2"/>
@@ -2683,7 +2837,7 @@
         <w:t xml:space="preserve">Sonstiges</w:t>
       </w:r>
     </w:p>
-    <w:bookmarkStart w:id="85" w:name="X310404fbab82e8ef7432b801602f6e682557577"/>
+    <w:bookmarkStart w:id="86" w:name="X310404fbab82e8ef7432b801602f6e682557577"/>
     <w:p>
       <w:pPr>
         <w:pStyle w:val="berschrift3"/>
@@ -2704,7 +2858,7 @@
       <w:pPr>
         <w:numPr>
           <w:ilvl w:val="0"/>
-          <w:numId w:val="1029"/>
+          <w:numId w:val="1030"/>
         </w:numPr>
       </w:pPr>
       <w:r>
@@ -2715,7 +2869,7 @@
       <w:pPr>
         <w:numPr>
           <w:ilvl w:val="0"/>
-          <w:numId w:val="1029"/>
+          <w:numId w:val="1030"/>
         </w:numPr>
       </w:pPr>
       <w:r>
@@ -2726,7 +2880,7 @@
       <w:pPr>
         <w:numPr>
           <w:ilvl w:val="0"/>
-          <w:numId w:val="1029"/>
+          <w:numId w:val="1030"/>
         </w:numPr>
       </w:pPr>
       <w:r>
@@ -2737,7 +2891,7 @@
       <w:pPr>
         <w:numPr>
           <w:ilvl w:val="0"/>
-          <w:numId w:val="1029"/>
+          <w:numId w:val="1030"/>
         </w:numPr>
       </w:pPr>
       <w:r>
@@ -2748,7 +2902,7 @@
       <w:pPr>
         <w:numPr>
           <w:ilvl w:val="0"/>
-          <w:numId w:val="1029"/>
+          <w:numId w:val="1030"/>
         </w:numPr>
       </w:pPr>
       <w:r>
@@ -2759,7 +2913,7 @@
       <w:pPr>
         <w:numPr>
           <w:ilvl w:val="0"/>
-          <w:numId w:val="1029"/>
+          <w:numId w:val="1030"/>
         </w:numPr>
       </w:pPr>
       <w:r>
@@ -2770,7 +2924,7 @@
       <w:pPr>
         <w:numPr>
           <w:ilvl w:val="0"/>
-          <w:numId w:val="1029"/>
+          <w:numId w:val="1030"/>
         </w:numPr>
       </w:pPr>
       <w:r>
@@ -2781,7 +2935,7 @@
       <w:pPr>
         <w:numPr>
           <w:ilvl w:val="0"/>
-          <w:numId w:val="1029"/>
+          <w:numId w:val="1030"/>
         </w:numPr>
       </w:pPr>
       <w:r>
@@ -2800,16 +2954,16 @@
       <w:pPr>
         <w:numPr>
           <w:ilvl w:val="0"/>
-          <w:numId w:val="1030"/>
+          <w:numId w:val="1031"/>
         </w:numPr>
       </w:pPr>
       <w:r>
         <w:t xml:space="preserve">Microsoft SQL Server (relational, SSAS, SSIS), Power BI, AnalyticsCreator</w:t>
       </w:r>
     </w:p>
-    <w:bookmarkEnd w:id="85"/>
     <w:bookmarkEnd w:id="86"/>
-    <w:bookmarkStart w:id="88" w:name="Xb5427f8d0c58c670939bb582502195d368f18de"/>
+    <w:bookmarkEnd w:id="87"/>
+    <w:bookmarkStart w:id="89" w:name="Xb5427f8d0c58c670939bb582502195d368f18de"/>
     <w:p>
       <w:pPr>
         <w:pStyle w:val="berschrift2"/>
@@ -2834,7 +2988,7 @@
         <w:t xml:space="preserve">Automobil und Fahrzeugbau</w:t>
       </w:r>
     </w:p>
-    <w:bookmarkStart w:id="87" w:name="X41056a62b3fbde6d8716952bb6c3ea74bdefcd8"/>
+    <w:bookmarkStart w:id="88" w:name="X41056a62b3fbde6d8716952bb6c3ea74bdefcd8"/>
     <w:p>
       <w:pPr>
         <w:pStyle w:val="berschrift3"/>
@@ -2847,7 +3001,7 @@
       <w:pPr>
         <w:numPr>
           <w:ilvl w:val="0"/>
-          <w:numId w:val="1031"/>
+          <w:numId w:val="1032"/>
         </w:numPr>
       </w:pPr>
       <w:r>
@@ -2858,7 +3012,7 @@
       <w:pPr>
         <w:numPr>
           <w:ilvl w:val="0"/>
-          <w:numId w:val="1031"/>
+          <w:numId w:val="1032"/>
         </w:numPr>
       </w:pPr>
       <w:r>
@@ -2869,7 +3023,7 @@
       <w:pPr>
         <w:numPr>
           <w:ilvl w:val="0"/>
-          <w:numId w:val="1031"/>
+          <w:numId w:val="1032"/>
         </w:numPr>
       </w:pPr>
       <w:r>
@@ -2880,16 +3034,16 @@
       <w:pPr>
         <w:numPr>
           <w:ilvl w:val="0"/>
-          <w:numId w:val="1031"/>
+          <w:numId w:val="1032"/>
         </w:numPr>
       </w:pPr>
       <w:r>
         <w:t xml:space="preserve">DWH, ELT und SSAS werden mit AnalyticsCreator erstellt.</w:t>
       </w:r>
     </w:p>
-    <w:bookmarkEnd w:id="87"/>
     <w:bookmarkEnd w:id="88"/>
-    <w:bookmarkStart w:id="90" w:name="X52fa5cadc882181d0c606c62373a05c9855181f"/>
+    <w:bookmarkEnd w:id="89"/>
+    <w:bookmarkStart w:id="91" w:name="X52fa5cadc882181d0c606c62373a05c9855181f"/>
     <w:p>
       <w:pPr>
         <w:pStyle w:val="berschrift2"/>
@@ -2914,7 +3068,7 @@
         <w:t xml:space="preserve">Industrie und Maschinenbau</w:t>
       </w:r>
     </w:p>
-    <w:bookmarkStart w:id="89" w:name="X6b2410a5bdf3273ac55844a8167ec6d693dc3fd"/>
+    <w:bookmarkStart w:id="90" w:name="X6b2410a5bdf3273ac55844a8167ec6d693dc3fd"/>
     <w:p>
       <w:pPr>
         <w:pStyle w:val="berschrift3"/>
@@ -2931,9 +3085,9 @@
         <w:t xml:space="preserve">Microsoft SQL Server 2016 (relational, SSAS, SSIS, SSRS), cMORE/Connect for SAP, cMORE/XL (XLCubed), Targit</w:t>
       </w:r>
     </w:p>
-    <w:bookmarkEnd w:id="89"/>
     <w:bookmarkEnd w:id="90"/>
-    <w:bookmarkStart w:id="92" w:name="Xa2419255915082d78a161d90aa53e0e7bd0bbb4"/>
+    <w:bookmarkEnd w:id="91"/>
+    <w:bookmarkStart w:id="93" w:name="Xa2419255915082d78a161d90aa53e0e7bd0bbb4"/>
     <w:p>
       <w:pPr>
         <w:pStyle w:val="berschrift2"/>
@@ -2958,7 +3112,7 @@
         <w:t xml:space="preserve">Versicherungen</w:t>
       </w:r>
     </w:p>
-    <w:bookmarkStart w:id="91" w:name="Xb3e1e6fd9d164a8d75a3465cda41f35fa67ee5e"/>
+    <w:bookmarkStart w:id="92" w:name="Xb3e1e6fd9d164a8d75a3465cda41f35fa67ee5e"/>
     <w:p>
       <w:pPr>
         <w:pStyle w:val="berschrift3"/>
@@ -2975,9 +3129,9 @@
         <w:t xml:space="preserve">Grundlagen für Statistiken und Berichte erstellen, um basierend auf Daten des operativen Systems Auswertungen nach Versicherungsnehmern, Versicherern, Schäden und Prämien zu ermöglichen.</w:t>
       </w:r>
     </w:p>
-    <w:bookmarkEnd w:id="91"/>
     <w:bookmarkEnd w:id="92"/>
-    <w:bookmarkStart w:id="94" w:name="Xa65a2f67840579e036febb803aa2878d5c8bda2"/>
+    <w:bookmarkEnd w:id="93"/>
+    <w:bookmarkStart w:id="95" w:name="Xa65a2f67840579e036febb803aa2878d5c8bda2"/>
     <w:p>
       <w:pPr>
         <w:pStyle w:val="berschrift2"/>
@@ -3002,7 +3156,7 @@
         <w:t xml:space="preserve">Transport und Logistik</w:t>
       </w:r>
     </w:p>
-    <w:bookmarkStart w:id="93" w:name="Xb3e9a66cd273575f7ada5b9893ad007237b6d76"/>
+    <w:bookmarkStart w:id="94" w:name="Xb3e9a66cd273575f7ada5b9893ad007237b6d76"/>
     <w:p>
       <w:pPr>
         <w:pStyle w:val="berschrift3"/>
@@ -3019,9 +3173,9 @@
         <w:t xml:space="preserve">Microsoft SQL Server 2014 (relational, SSAS, SSIS)</w:t>
       </w:r>
     </w:p>
-    <w:bookmarkEnd w:id="93"/>
     <w:bookmarkEnd w:id="94"/>
-    <w:bookmarkStart w:id="96" w:name="X6d04d6bc54a3f8035708f45e7c81dc59bbef113"/>
+    <w:bookmarkEnd w:id="95"/>
+    <w:bookmarkStart w:id="97" w:name="X6d04d6bc54a3f8035708f45e7c81dc59bbef113"/>
     <w:p>
       <w:pPr>
         <w:pStyle w:val="berschrift2"/>
@@ -3046,7 +3200,7 @@
         <w:t xml:space="preserve">Sonstiges</w:t>
       </w:r>
     </w:p>
-    <w:bookmarkStart w:id="95" w:name="Xe224a792cdb0daca82f4ed6f4a7169933f6ac05"/>
+    <w:bookmarkStart w:id="96" w:name="Xe224a792cdb0daca82f4ed6f4a7169933f6ac05"/>
     <w:p>
       <w:pPr>
         <w:pStyle w:val="berschrift3"/>
@@ -3055,9 +3209,9 @@
         <w:t xml:space="preserve">Unterstützung bei Analyse, Bearbeitung und Auswertung komplexer Datenpakete eines Produktionsprozesses mit Microsoft-BI-Analyse-Plattform, Data Mining</w:t>
       </w:r>
     </w:p>
-    <w:bookmarkEnd w:id="95"/>
     <w:bookmarkEnd w:id="96"/>
-    <w:bookmarkStart w:id="98" w:name="Xe9b5417f76965f113d38d4e4fbacbb0e7bd5d8d"/>
+    <w:bookmarkEnd w:id="97"/>
+    <w:bookmarkStart w:id="99" w:name="Xe9b5417f76965f113d38d4e4fbacbb0e7bd5d8d"/>
     <w:p>
       <w:pPr>
         <w:pStyle w:val="berschrift2"/>
@@ -3082,7 +3236,7 @@
         <w:t xml:space="preserve">Industrie und Maschinenbau</w:t>
       </w:r>
     </w:p>
-    <w:bookmarkStart w:id="97" w:name="Xb41c108c4abf28f1c5c43d89f28b094f56c0c1a"/>
+    <w:bookmarkStart w:id="98" w:name="Xb41c108c4abf28f1c5c43d89f28b094f56c0c1a"/>
     <w:p>
       <w:pPr>
         <w:pStyle w:val="berschrift3"/>
@@ -3099,9 +3253,9 @@
         <w:t xml:space="preserve">Microsoft SQL Server (relational, SSAS, SSIS)</w:t>
       </w:r>
     </w:p>
-    <w:bookmarkEnd w:id="97"/>
     <w:bookmarkEnd w:id="98"/>
-    <w:bookmarkStart w:id="101" w:name="Xc77332f148a5d94a66e5f2f4a64af883bd3d672"/>
+    <w:bookmarkEnd w:id="99"/>
+    <w:bookmarkStart w:id="102" w:name="Xc77332f148a5d94a66e5f2f4a64af883bd3d672"/>
     <w:p>
       <w:pPr>
         <w:pStyle w:val="berschrift2"/>
@@ -3126,7 +3280,7 @@
         <w:t xml:space="preserve">Automobil und Fahrzeugbau</w:t>
       </w:r>
     </w:p>
-    <w:bookmarkStart w:id="100" w:name="X681a10620ab408e5fce2c748a3d8f6bd144338f"/>
+    <w:bookmarkStart w:id="101" w:name="X681a10620ab408e5fce2c748a3d8f6bd144338f"/>
     <w:p>
       <w:pPr>
         <w:pStyle w:val="berschrift3"/>
@@ -3147,7 +3301,7 @@
       <w:pPr>
         <w:numPr>
           <w:ilvl w:val="0"/>
-          <w:numId w:val="1032"/>
+          <w:numId w:val="1033"/>
         </w:numPr>
       </w:pPr>
       <w:r>
@@ -3158,7 +3312,7 @@
       <w:pPr>
         <w:numPr>
           <w:ilvl w:val="0"/>
-          <w:numId w:val="1032"/>
+          <w:numId w:val="1033"/>
         </w:numPr>
       </w:pPr>
       <w:r>
@@ -3169,7 +3323,7 @@
       <w:pPr>
         <w:numPr>
           <w:ilvl w:val="0"/>
-          <w:numId w:val="1032"/>
+          <w:numId w:val="1033"/>
         </w:numPr>
       </w:pPr>
       <w:r>
@@ -3180,7 +3334,7 @@
       <w:pPr>
         <w:numPr>
           <w:ilvl w:val="0"/>
-          <w:numId w:val="1032"/>
+          <w:numId w:val="1033"/>
         </w:numPr>
       </w:pPr>
       <w:r>
@@ -3191,7 +3345,7 @@
       <w:pPr>
         <w:numPr>
           <w:ilvl w:val="0"/>
-          <w:numId w:val="1032"/>
+          <w:numId w:val="1033"/>
         </w:numPr>
       </w:pPr>
       <w:r>
@@ -3202,7 +3356,7 @@
       <w:pPr>
         <w:numPr>
           <w:ilvl w:val="0"/>
-          <w:numId w:val="1032"/>
+          <w:numId w:val="1033"/>
         </w:numPr>
       </w:pPr>
       <w:r>
@@ -3213,7 +3367,7 @@
       <w:pPr>
         <w:numPr>
           <w:ilvl w:val="0"/>
-          <w:numId w:val="1032"/>
+          <w:numId w:val="1033"/>
         </w:numPr>
       </w:pPr>
       <w:r>
@@ -3224,7 +3378,7 @@
       <w:pPr>
         <w:numPr>
           <w:ilvl w:val="0"/>
-          <w:numId w:val="1032"/>
+          <w:numId w:val="1033"/>
         </w:numPr>
       </w:pPr>
       <w:r>
@@ -3241,7 +3395,7 @@
       <w:r>
         <w:br/>
       </w:r>
-      <w:hyperlink r:id="rId99">
+      <w:hyperlink r:id="rId100">
         <w:r>
           <w:rPr>
             <w:rStyle w:val="Hyperlink"/>
@@ -3274,9 +3428,9 @@
         <w:t xml:space="preserve">Wirtschaftsinformatik (WI 2017), St. Gallen, S. 1205-1219</w:t>
       </w:r>
     </w:p>
-    <w:bookmarkEnd w:id="100"/>
     <w:bookmarkEnd w:id="101"/>
-    <w:bookmarkStart w:id="103" w:name="X4d1cf52fbf2f5aa080e2e2fd0efc76c63beb128"/>
+    <w:bookmarkEnd w:id="102"/>
+    <w:bookmarkStart w:id="104" w:name="X4d1cf52fbf2f5aa080e2e2fd0efc76c63beb128"/>
     <w:p>
       <w:pPr>
         <w:pStyle w:val="berschrift2"/>
@@ -3301,7 +3455,7 @@
         <w:t xml:space="preserve">Konsumgüter und Handel</w:t>
       </w:r>
     </w:p>
-    <w:bookmarkStart w:id="102" w:name="X66e3008dcd1673c48b8dae6ceae7b9d1c43747d"/>
+    <w:bookmarkStart w:id="103" w:name="X66e3008dcd1673c48b8dae6ceae7b9d1c43747d"/>
     <w:p>
       <w:pPr>
         <w:pStyle w:val="berschrift3"/>
@@ -3314,7 +3468,7 @@
       <w:pPr>
         <w:numPr>
           <w:ilvl w:val="0"/>
-          <w:numId w:val="1033"/>
+          <w:numId w:val="1034"/>
         </w:numPr>
       </w:pPr>
       <w:r>
@@ -3325,7 +3479,7 @@
       <w:pPr>
         <w:numPr>
           <w:ilvl w:val="0"/>
-          <w:numId w:val="1033"/>
+          <w:numId w:val="1034"/>
         </w:numPr>
       </w:pPr>
       <w:r>
@@ -3336,7 +3490,7 @@
       <w:pPr>
         <w:numPr>
           <w:ilvl w:val="0"/>
-          <w:numId w:val="1033"/>
+          <w:numId w:val="1034"/>
         </w:numPr>
       </w:pPr>
       <w:r>
@@ -3347,7 +3501,7 @@
       <w:pPr>
         <w:numPr>
           <w:ilvl w:val="0"/>
-          <w:numId w:val="1033"/>
+          <w:numId w:val="1034"/>
         </w:numPr>
       </w:pPr>
       <w:r>
@@ -3358,7 +3512,7 @@
       <w:pPr>
         <w:numPr>
           <w:ilvl w:val="0"/>
-          <w:numId w:val="1033"/>
+          <w:numId w:val="1034"/>
         </w:numPr>
       </w:pPr>
       <w:r>
@@ -3369,7 +3523,7 @@
       <w:pPr>
         <w:numPr>
           <w:ilvl w:val="0"/>
-          <w:numId w:val="1033"/>
+          <w:numId w:val="1034"/>
         </w:numPr>
       </w:pPr>
       <w:r>
@@ -3380,7 +3534,7 @@
       <w:pPr>
         <w:numPr>
           <w:ilvl w:val="0"/>
-          <w:numId w:val="1033"/>
+          <w:numId w:val="1034"/>
         </w:numPr>
       </w:pPr>
       <w:r>
@@ -3411,9 +3565,9 @@
         <w:t xml:space="preserve">Hauptfokus: SSAS, Datamart, auch SSIS</w:t>
       </w:r>
     </w:p>
-    <w:bookmarkEnd w:id="102"/>
     <w:bookmarkEnd w:id="103"/>
-    <w:bookmarkStart w:id="105" w:name="Xadabc179e0b8b36b4b991716116aaa15430f67f"/>
+    <w:bookmarkEnd w:id="104"/>
+    <w:bookmarkStart w:id="106" w:name="Xadabc179e0b8b36b4b991716116aaa15430f67f"/>
     <w:p>
       <w:pPr>
         <w:pStyle w:val="berschrift2"/>
@@ -3438,7 +3592,7 @@
         <w:t xml:space="preserve">Sonstiges</w:t>
       </w:r>
     </w:p>
-    <w:bookmarkStart w:id="104" w:name="Xa3cb30211205380d4e67e179da7d1486ce67417"/>
+    <w:bookmarkStart w:id="105" w:name="Xa3cb30211205380d4e67e179da7d1486ce67417"/>
     <w:p>
       <w:pPr>
         <w:pStyle w:val="berschrift3"/>
@@ -3467,7 +3621,7 @@
       <w:pPr>
         <w:numPr>
           <w:ilvl w:val="0"/>
-          <w:numId w:val="1034"/>
+          <w:numId w:val="1035"/>
         </w:numPr>
       </w:pPr>
       <w:r>
@@ -3478,7 +3632,7 @@
       <w:pPr>
         <w:numPr>
           <w:ilvl w:val="0"/>
-          <w:numId w:val="1034"/>
+          <w:numId w:val="1035"/>
         </w:numPr>
       </w:pPr>
       <w:r>
@@ -3489,7 +3643,7 @@
       <w:pPr>
         <w:numPr>
           <w:ilvl w:val="0"/>
-          <w:numId w:val="1034"/>
+          <w:numId w:val="1035"/>
         </w:numPr>
       </w:pPr>
       <w:r>
@@ -3500,7 +3654,7 @@
       <w:pPr>
         <w:numPr>
           <w:ilvl w:val="0"/>
-          <w:numId w:val="1034"/>
+          <w:numId w:val="1035"/>
         </w:numPr>
       </w:pPr>
       <w:r>
@@ -3511,7 +3665,7 @@
       <w:pPr>
         <w:numPr>
           <w:ilvl w:val="0"/>
-          <w:numId w:val="1034"/>
+          <w:numId w:val="1035"/>
         </w:numPr>
       </w:pPr>
       <w:r>
@@ -3546,7 +3700,7 @@
       <w:pPr>
         <w:numPr>
           <w:ilvl w:val="0"/>
-          <w:numId w:val="1035"/>
+          <w:numId w:val="1036"/>
         </w:numPr>
       </w:pPr>
       <w:r>
@@ -3557,7 +3711,7 @@
       <w:pPr>
         <w:numPr>
           <w:ilvl w:val="0"/>
-          <w:numId w:val="1035"/>
+          <w:numId w:val="1036"/>
         </w:numPr>
       </w:pPr>
       <w:r>
@@ -3568,7 +3722,7 @@
       <w:pPr>
         <w:numPr>
           <w:ilvl w:val="0"/>
-          <w:numId w:val="1035"/>
+          <w:numId w:val="1036"/>
         </w:numPr>
       </w:pPr>
       <w:r>
@@ -3579,16 +3733,16 @@
       <w:pPr>
         <w:numPr>
           <w:ilvl w:val="0"/>
-          <w:numId w:val="1035"/>
+          <w:numId w:val="1036"/>
         </w:numPr>
       </w:pPr>
       <w:r>
         <w:t xml:space="preserve">andere</w:t>
       </w:r>
     </w:p>
-    <w:bookmarkEnd w:id="104"/>
     <w:bookmarkEnd w:id="105"/>
-    <w:bookmarkStart w:id="107" w:name="X03426c559df1380a51b9f865ae38d09c9c5ffef"/>
+    <w:bookmarkEnd w:id="106"/>
+    <w:bookmarkStart w:id="108" w:name="X03426c559df1380a51b9f865ae38d09c9c5ffef"/>
     <w:p>
       <w:pPr>
         <w:pStyle w:val="berschrift2"/>
@@ -3613,7 +3767,7 @@
         <w:t xml:space="preserve">Konsumgüter und Handel</w:t>
       </w:r>
     </w:p>
-    <w:bookmarkStart w:id="106" w:name="X8e19c7332f7fae58226acbcad765268414142e0"/>
+    <w:bookmarkStart w:id="107" w:name="X8e19c7332f7fae58226acbcad765268414142e0"/>
     <w:p>
       <w:pPr>
         <w:pStyle w:val="berschrift3"/>
@@ -3626,7 +3780,7 @@
       <w:pPr>
         <w:numPr>
           <w:ilvl w:val="0"/>
-          <w:numId w:val="1036"/>
+          <w:numId w:val="1037"/>
         </w:numPr>
       </w:pPr>
       <w:r>
@@ -3637,7 +3791,7 @@
       <w:pPr>
         <w:numPr>
           <w:ilvl w:val="0"/>
-          <w:numId w:val="1036"/>
+          <w:numId w:val="1037"/>
         </w:numPr>
       </w:pPr>
       <w:r>
@@ -3660,9 +3814,9 @@
         <w:t xml:space="preserve">Microsoft SQL Server 2005, MS SQL Server 2008 R2</w:t>
       </w:r>
     </w:p>
-    <w:bookmarkEnd w:id="106"/>
     <w:bookmarkEnd w:id="107"/>
-    <w:bookmarkStart w:id="110" w:name="X8bbc4a25451b106b514cad3fd8a5a0e7900302b"/>
+    <w:bookmarkEnd w:id="108"/>
+    <w:bookmarkStart w:id="111" w:name="X8bbc4a25451b106b514cad3fd8a5a0e7900302b"/>
     <w:p>
       <w:pPr>
         <w:pStyle w:val="berschrift2"/>
@@ -3687,7 +3841,7 @@
         <w:t xml:space="preserve">Telekommunikation</w:t>
       </w:r>
     </w:p>
-    <w:bookmarkStart w:id="109" w:name="Xcd3321c1ecaf3aca81f21029b71c79dc90b37d0"/>
+    <w:bookmarkStart w:id="110" w:name="Xcd3321c1ecaf3aca81f21029b71c79dc90b37d0"/>
     <w:p>
       <w:pPr>
         <w:pStyle w:val="berschrift3"/>
@@ -3700,7 +3854,7 @@
       <w:pPr>
         <w:numPr>
           <w:ilvl w:val="0"/>
-          <w:numId w:val="1037"/>
+          <w:numId w:val="1038"/>
         </w:numPr>
       </w:pPr>
       <w:r>
@@ -3711,7 +3865,7 @@
       <w:pPr>
         <w:numPr>
           <w:ilvl w:val="0"/>
-          <w:numId w:val="1037"/>
+          <w:numId w:val="1038"/>
         </w:numPr>
       </w:pPr>
       <w:r>
@@ -3722,7 +3876,7 @@
       <w:pPr>
         <w:numPr>
           <w:ilvl w:val="0"/>
-          <w:numId w:val="1037"/>
+          <w:numId w:val="1038"/>
         </w:numPr>
       </w:pPr>
       <w:r>
@@ -3739,7 +3893,7 @@
       <w:r>
         <w:t xml:space="preserve"> </w:t>
       </w:r>
-      <w:hyperlink r:id="rId108">
+      <w:hyperlink r:id="rId109">
         <w:r>
           <w:rPr>
             <w:rStyle w:val="Hyperlink"/>
@@ -3748,9 +3902,9 @@
         </w:r>
       </w:hyperlink>
     </w:p>
-    <w:bookmarkEnd w:id="109"/>
     <w:bookmarkEnd w:id="110"/>
-    <w:bookmarkStart w:id="112" w:name="X16f470a4fbabd7921b96325bbd35653370f8e35"/>
+    <w:bookmarkEnd w:id="111"/>
+    <w:bookmarkStart w:id="113" w:name="X16f470a4fbabd7921b96325bbd35653370f8e35"/>
     <w:p>
       <w:pPr>
         <w:pStyle w:val="berschrift2"/>
@@ -3759,7 +3913,7 @@
         <w:t xml:space="preserve">10/2005 - 12/2011; HGC GesundheitsConsult GmbH</w:t>
       </w:r>
     </w:p>
-    <w:bookmarkStart w:id="111" w:name="X3c8f400cb5d9c97a63b1498be1c2eea6dcc6760"/>
+    <w:bookmarkStart w:id="112" w:name="X3c8f400cb5d9c97a63b1498be1c2eea6dcc6760"/>
     <w:p>
       <w:pPr>
         <w:pStyle w:val="berschrift3"/>
@@ -3788,7 +3942,7 @@
       <w:pPr>
         <w:numPr>
           <w:ilvl w:val="0"/>
-          <w:numId w:val="1038"/>
+          <w:numId w:val="1039"/>
         </w:numPr>
       </w:pPr>
       <w:r>
@@ -3799,7 +3953,7 @@
       <w:pPr>
         <w:numPr>
           <w:ilvl w:val="0"/>
-          <w:numId w:val="1038"/>
+          <w:numId w:val="1039"/>
         </w:numPr>
       </w:pPr>
       <w:r>
@@ -3810,7 +3964,7 @@
       <w:pPr>
         <w:numPr>
           <w:ilvl w:val="0"/>
-          <w:numId w:val="1038"/>
+          <w:numId w:val="1039"/>
         </w:numPr>
       </w:pPr>
       <w:r>
@@ -3821,7 +3975,7 @@
       <w:pPr>
         <w:numPr>
           <w:ilvl w:val="1"/>
-          <w:numId w:val="1039"/>
+          <w:numId w:val="1040"/>
         </w:numPr>
       </w:pPr>
       <w:r>
@@ -3832,7 +3986,7 @@
       <w:pPr>
         <w:numPr>
           <w:ilvl w:val="1"/>
-          <w:numId w:val="1039"/>
+          <w:numId w:val="1040"/>
         </w:numPr>
       </w:pPr>
       <w:r>
@@ -3843,7 +3997,7 @@
       <w:pPr>
         <w:numPr>
           <w:ilvl w:val="1"/>
-          <w:numId w:val="1039"/>
+          <w:numId w:val="1040"/>
         </w:numPr>
       </w:pPr>
       <w:r>
@@ -3854,7 +4008,7 @@
       <w:pPr>
         <w:numPr>
           <w:ilvl w:val="1"/>
-          <w:numId w:val="1039"/>
+          <w:numId w:val="1040"/>
         </w:numPr>
       </w:pPr>
       <w:r>
@@ -3865,7 +4019,7 @@
       <w:pPr>
         <w:numPr>
           <w:ilvl w:val="1"/>
-          <w:numId w:val="1039"/>
+          <w:numId w:val="1040"/>
         </w:numPr>
       </w:pPr>
       <w:r>
@@ -3876,7 +4030,7 @@
       <w:pPr>
         <w:numPr>
           <w:ilvl w:val="1"/>
-          <w:numId w:val="1039"/>
+          <w:numId w:val="1040"/>
         </w:numPr>
       </w:pPr>
       <w:r>
@@ -3887,7 +4041,7 @@
       <w:pPr>
         <w:numPr>
           <w:ilvl w:val="1"/>
-          <w:numId w:val="1039"/>
+          <w:numId w:val="1040"/>
         </w:numPr>
       </w:pPr>
       <w:r>
@@ -3898,7 +4052,7 @@
       <w:pPr>
         <w:numPr>
           <w:ilvl w:val="1"/>
-          <w:numId w:val="1039"/>
+          <w:numId w:val="1040"/>
         </w:numPr>
       </w:pPr>
       <w:r>
@@ -3909,7 +4063,7 @@
       <w:pPr>
         <w:numPr>
           <w:ilvl w:val="1"/>
-          <w:numId w:val="1039"/>
+          <w:numId w:val="1040"/>
         </w:numPr>
       </w:pPr>
       <w:r>
@@ -3920,7 +4074,7 @@
       <w:pPr>
         <w:numPr>
           <w:ilvl w:val="1"/>
-          <w:numId w:val="1039"/>
+          <w:numId w:val="1040"/>
         </w:numPr>
       </w:pPr>
       <w:r>
@@ -3931,7 +4085,7 @@
       <w:pPr>
         <w:numPr>
           <w:ilvl w:val="1"/>
-          <w:numId w:val="1039"/>
+          <w:numId w:val="1040"/>
         </w:numPr>
       </w:pPr>
       <w:r>
@@ -3950,7 +4104,7 @@
       <w:pPr>
         <w:numPr>
           <w:ilvl w:val="0"/>
-          <w:numId w:val="1040"/>
+          <w:numId w:val="1041"/>
         </w:numPr>
       </w:pPr>
       <w:r>
@@ -3965,9 +4119,9 @@
         <w:t xml:space="preserve">Microsoft SQL Server (2000, 2005, 2008) relational, MSAS, SSAS, DTS, SSIS, Bissantz Deltamaster</w:t>
       </w:r>
     </w:p>
-    <w:bookmarkEnd w:id="111"/>
     <w:bookmarkEnd w:id="112"/>
-    <w:bookmarkStart w:id="114" w:name="X516ff5b91dc30f8041d4a1ba7b879e126b8c710"/>
+    <w:bookmarkEnd w:id="113"/>
+    <w:bookmarkStart w:id="115" w:name="X516ff5b91dc30f8041d4a1ba7b879e126b8c710"/>
     <w:p>
       <w:pPr>
         <w:pStyle w:val="berschrift2"/>
@@ -3992,7 +4146,7 @@
         <w:t xml:space="preserve">Konsumgüter und Handel</w:t>
       </w:r>
     </w:p>
-    <w:bookmarkStart w:id="113" w:name="X049ea6ab1eab1d6615d3e7e8eb7c5e3f96fdddc"/>
+    <w:bookmarkStart w:id="114" w:name="X049ea6ab1eab1d6615d3e7e8eb7c5e3f96fdddc"/>
     <w:p>
       <w:pPr>
         <w:pStyle w:val="berschrift3"/>
@@ -4005,7 +4159,7 @@
       <w:pPr>
         <w:numPr>
           <w:ilvl w:val="0"/>
-          <w:numId w:val="1041"/>
+          <w:numId w:val="1042"/>
         </w:numPr>
       </w:pPr>
       <w:r>
@@ -4016,7 +4170,7 @@
       <w:pPr>
         <w:numPr>
           <w:ilvl w:val="0"/>
-          <w:numId w:val="1041"/>
+          <w:numId w:val="1042"/>
         </w:numPr>
       </w:pPr>
       <w:r>
@@ -4027,7 +4181,7 @@
       <w:pPr>
         <w:numPr>
           <w:ilvl w:val="0"/>
-          <w:numId w:val="1041"/>
+          <w:numId w:val="1042"/>
         </w:numPr>
       </w:pPr>
       <w:r>
@@ -4058,9 +4212,9 @@
         <w:t xml:space="preserve">Microsoft SQL Server 2008 R2 (relational, SSAS, SSIS)</w:t>
       </w:r>
     </w:p>
-    <w:bookmarkEnd w:id="113"/>
     <w:bookmarkEnd w:id="114"/>
-    <w:bookmarkStart w:id="116" w:name="Xc4514a33c1b1bde58571552417b990f16bbab4f"/>
+    <w:bookmarkEnd w:id="115"/>
+    <w:bookmarkStart w:id="117" w:name="Xc4514a33c1b1bde58571552417b990f16bbab4f"/>
     <w:p>
       <w:pPr>
         <w:pStyle w:val="berschrift2"/>
@@ -4085,7 +4239,7 @@
         <w:t xml:space="preserve">Industrie und Maschinenbau</w:t>
       </w:r>
     </w:p>
-    <w:bookmarkStart w:id="115" w:name="Xee17ec39e7114fabcde51050c0abb85206880a3"/>
+    <w:bookmarkStart w:id="116" w:name="Xee17ec39e7114fabcde51050c0abb85206880a3"/>
     <w:p>
       <w:pPr>
         <w:pStyle w:val="berschrift3"/>
@@ -4118,9 +4272,9 @@
         <w:t xml:space="preserve">Microsoft SQL Server 2008 R2 (relational, SSAS, SSIS)</w:t>
       </w:r>
     </w:p>
-    <w:bookmarkEnd w:id="115"/>
     <w:bookmarkEnd w:id="116"/>
-    <w:bookmarkStart w:id="118" w:name="X10e9b221a1c25097b044efb20cef04b48bd4496"/>
+    <w:bookmarkEnd w:id="117"/>
+    <w:bookmarkStart w:id="119" w:name="X10e9b221a1c25097b044efb20cef04b48bd4496"/>
     <w:p>
       <w:pPr>
         <w:pStyle w:val="berschrift2"/>
@@ -4129,7 +4283,7 @@
         <w:t xml:space="preserve">01/2010 - 08/2010; Henkel AG &amp; Co. KGaA</w:t>
       </w:r>
     </w:p>
-    <w:bookmarkStart w:id="117" w:name="X577643138f9ebc69077f3afef084a55212084e1"/>
+    <w:bookmarkStart w:id="118" w:name="X577643138f9ebc69077f3afef084a55212084e1"/>
     <w:p>
       <w:pPr>
         <w:pStyle w:val="berschrift3"/>
@@ -4162,9 +4316,9 @@
         <w:t xml:space="preserve">Microsoft SQL Server 2008 R2 (relational, SSAS, SSIS)</w:t>
       </w:r>
     </w:p>
-    <w:bookmarkEnd w:id="117"/>
     <w:bookmarkEnd w:id="118"/>
-    <w:bookmarkStart w:id="120" w:name="X74b3bdf45e6a8ef65486e75419ba5b1a38b0e0a"/>
+    <w:bookmarkEnd w:id="119"/>
+    <w:bookmarkStart w:id="121" w:name="X74b3bdf45e6a8ef65486e75419ba5b1a38b0e0a"/>
     <w:p>
       <w:pPr>
         <w:pStyle w:val="berschrift2"/>
@@ -4189,7 +4343,7 @@
         <w:t xml:space="preserve">Sonstiges</w:t>
       </w:r>
     </w:p>
-    <w:bookmarkStart w:id="119" w:name="X0ee3e715b6beafbaa6cd1cdc9d6b984ca0503ba"/>
+    <w:bookmarkStart w:id="120" w:name="X0ee3e715b6beafbaa6cd1cdc9d6b984ca0503ba"/>
     <w:p>
       <w:pPr>
         <w:pStyle w:val="berschrift3"/>
@@ -4218,7 +4372,7 @@
       <w:pPr>
         <w:numPr>
           <w:ilvl w:val="0"/>
-          <w:numId w:val="1042"/>
+          <w:numId w:val="1043"/>
         </w:numPr>
       </w:pPr>
       <w:r>
@@ -4229,7 +4383,7 @@
       <w:pPr>
         <w:numPr>
           <w:ilvl w:val="0"/>
-          <w:numId w:val="1042"/>
+          <w:numId w:val="1043"/>
         </w:numPr>
       </w:pPr>
       <w:r>
@@ -4240,7 +4394,7 @@
       <w:pPr>
         <w:numPr>
           <w:ilvl w:val="0"/>
-          <w:numId w:val="1042"/>
+          <w:numId w:val="1043"/>
         </w:numPr>
       </w:pPr>
       <w:r>
@@ -4251,7 +4405,7 @@
       <w:pPr>
         <w:numPr>
           <w:ilvl w:val="0"/>
-          <w:numId w:val="1042"/>
+          <w:numId w:val="1043"/>
         </w:numPr>
       </w:pPr>
       <w:r>
@@ -4270,7 +4424,7 @@
       <w:pPr>
         <w:numPr>
           <w:ilvl w:val="0"/>
-          <w:numId w:val="1043"/>
+          <w:numId w:val="1044"/>
         </w:numPr>
       </w:pPr>
       <w:r>
@@ -4281,7 +4435,7 @@
       <w:pPr>
         <w:numPr>
           <w:ilvl w:val="0"/>
-          <w:numId w:val="1043"/>
+          <w:numId w:val="1044"/>
         </w:numPr>
       </w:pPr>
       <w:r>
@@ -4292,7 +4446,7 @@
       <w:pPr>
         <w:numPr>
           <w:ilvl w:val="0"/>
-          <w:numId w:val="1043"/>
+          <w:numId w:val="1044"/>
         </w:numPr>
       </w:pPr>
       <w:r>
@@ -4303,7 +4457,7 @@
       <w:pPr>
         <w:numPr>
           <w:ilvl w:val="0"/>
-          <w:numId w:val="1043"/>
+          <w:numId w:val="1044"/>
         </w:numPr>
       </w:pPr>
       <w:r>
@@ -4314,7 +4468,7 @@
       <w:pPr>
         <w:numPr>
           <w:ilvl w:val="0"/>
-          <w:numId w:val="1043"/>
+          <w:numId w:val="1044"/>
         </w:numPr>
       </w:pPr>
       <w:r>
@@ -4325,7 +4479,7 @@
       <w:pPr>
         <w:numPr>
           <w:ilvl w:val="0"/>
-          <w:numId w:val="1043"/>
+          <w:numId w:val="1044"/>
         </w:numPr>
       </w:pPr>
       <w:r>
@@ -4344,7 +4498,7 @@
       <w:pPr>
         <w:numPr>
           <w:ilvl w:val="0"/>
-          <w:numId w:val="1044"/>
+          <w:numId w:val="1045"/>
         </w:numPr>
       </w:pPr>
       <w:r>
@@ -4355,7 +4509,7 @@
       <w:pPr>
         <w:numPr>
           <w:ilvl w:val="0"/>
-          <w:numId w:val="1044"/>
+          <w:numId w:val="1045"/>
         </w:numPr>
       </w:pPr>
       <w:r>
@@ -4366,7 +4520,7 @@
       <w:pPr>
         <w:numPr>
           <w:ilvl w:val="0"/>
-          <w:numId w:val="1044"/>
+          <w:numId w:val="1045"/>
         </w:numPr>
       </w:pPr>
       <w:r>
@@ -4377,7 +4531,7 @@
       <w:pPr>
         <w:numPr>
           <w:ilvl w:val="0"/>
-          <w:numId w:val="1044"/>
+          <w:numId w:val="1045"/>
         </w:numPr>
       </w:pPr>
       <w:r>
@@ -4388,7 +4542,7 @@
       <w:pPr>
         <w:numPr>
           <w:ilvl w:val="0"/>
-          <w:numId w:val="1044"/>
+          <w:numId w:val="1045"/>
         </w:numPr>
       </w:pPr>
       <w:r>
@@ -4411,9 +4565,9 @@
         <w:t xml:space="preserve">Microsoft SQL Server 2000 (relational, MSAS, DTS), Microsoft SQL Server 2005 (relational, SSAS, SSIS), Bissantz Deltamaster, Softpro CubePlayer, MIS Plain, MIS Onvision, MIS Integration Framework</w:t>
       </w:r>
     </w:p>
-    <w:bookmarkEnd w:id="119"/>
     <w:bookmarkEnd w:id="120"/>
-    <w:bookmarkStart w:id="122" w:name="X988064523cf2e7fc9aaf4b5c07fac432b58e386"/>
+    <w:bookmarkEnd w:id="121"/>
+    <w:bookmarkStart w:id="123" w:name="X988064523cf2e7fc9aaf4b5c07fac432b58e386"/>
     <w:p>
       <w:pPr>
         <w:pStyle w:val="berschrift2"/>
@@ -4438,7 +4592,7 @@
         <w:t xml:space="preserve">Konsumgüter und Handel</w:t>
       </w:r>
     </w:p>
-    <w:bookmarkStart w:id="121" w:name="Xa893ab6549e5435020f3e5e0c5a435b49df7e01"/>
+    <w:bookmarkStart w:id="122" w:name="Xa893ab6549e5435020f3e5e0c5a435b49df7e01"/>
     <w:p>
       <w:pPr>
         <w:pStyle w:val="berschrift3"/>
@@ -4459,7 +4613,7 @@
       <w:pPr>
         <w:numPr>
           <w:ilvl w:val="0"/>
-          <w:numId w:val="1045"/>
+          <w:numId w:val="1046"/>
         </w:numPr>
       </w:pPr>
       <w:r>
@@ -4470,7 +4624,7 @@
       <w:pPr>
         <w:numPr>
           <w:ilvl w:val="0"/>
-          <w:numId w:val="1045"/>
+          <w:numId w:val="1046"/>
         </w:numPr>
       </w:pPr>
       <w:r>
@@ -4481,7 +4635,7 @@
       <w:pPr>
         <w:numPr>
           <w:ilvl w:val="0"/>
-          <w:numId w:val="1045"/>
+          <w:numId w:val="1046"/>
         </w:numPr>
       </w:pPr>
       <w:r>
@@ -4500,16 +4654,16 @@
       <w:pPr>
         <w:numPr>
           <w:ilvl w:val="0"/>
-          <w:numId w:val="1046"/>
+          <w:numId w:val="1047"/>
         </w:numPr>
       </w:pPr>
       <w:r>
         <w:t xml:space="preserve">diverse</w:t>
       </w:r>
     </w:p>
-    <w:bookmarkEnd w:id="121"/>
     <w:bookmarkEnd w:id="122"/>
-    <w:bookmarkStart w:id="124" w:name="Xdce452a38f4eea8fc0854f73d70cc8020a942c5"/>
+    <w:bookmarkEnd w:id="123"/>
+    <w:bookmarkStart w:id="125" w:name="Xdce452a38f4eea8fc0854f73d70cc8020a942c5"/>
     <w:p>
       <w:pPr>
         <w:pStyle w:val="berschrift2"/>
@@ -4534,7 +4688,7 @@
         <w:t xml:space="preserve">Banken und Finanzdienstleistungen</w:t>
       </w:r>
     </w:p>
-    <w:bookmarkStart w:id="123" w:name="Xfb9a957cb1f99ed1136e4b199ca8fa7e17783d4"/>
+    <w:bookmarkStart w:id="124" w:name="Xfb9a957cb1f99ed1136e4b199ca8fa7e17783d4"/>
     <w:p>
       <w:pPr>
         <w:pStyle w:val="berschrift3"/>
@@ -4555,7 +4709,7 @@
       <w:pPr>
         <w:numPr>
           <w:ilvl w:val="0"/>
-          <w:numId w:val="1047"/>
+          <w:numId w:val="1048"/>
         </w:numPr>
       </w:pPr>
       <w:r>
@@ -4566,7 +4720,7 @@
       <w:pPr>
         <w:numPr>
           <w:ilvl w:val="0"/>
-          <w:numId w:val="1047"/>
+          <w:numId w:val="1048"/>
         </w:numPr>
       </w:pPr>
       <w:r>
@@ -4577,7 +4731,7 @@
       <w:pPr>
         <w:numPr>
           <w:ilvl w:val="0"/>
-          <w:numId w:val="1047"/>
+          <w:numId w:val="1048"/>
         </w:numPr>
       </w:pPr>
       <w:r>
@@ -4588,7 +4742,7 @@
       <w:pPr>
         <w:numPr>
           <w:ilvl w:val="0"/>
-          <w:numId w:val="1047"/>
+          <w:numId w:val="1048"/>
         </w:numPr>
       </w:pPr>
       <w:r>
@@ -4599,7 +4753,7 @@
       <w:pPr>
         <w:numPr>
           <w:ilvl w:val="0"/>
-          <w:numId w:val="1047"/>
+          <w:numId w:val="1048"/>
         </w:numPr>
       </w:pPr>
       <w:r>
@@ -4610,7 +4764,7 @@
       <w:pPr>
         <w:numPr>
           <w:ilvl w:val="0"/>
-          <w:numId w:val="1047"/>
+          <w:numId w:val="1048"/>
         </w:numPr>
       </w:pPr>
       <w:r>
@@ -4621,7 +4775,7 @@
       <w:pPr>
         <w:numPr>
           <w:ilvl w:val="0"/>
-          <w:numId w:val="1047"/>
+          <w:numId w:val="1048"/>
         </w:numPr>
       </w:pPr>
       <w:r>
@@ -4632,7 +4786,7 @@
       <w:pPr>
         <w:numPr>
           <w:ilvl w:val="0"/>
-          <w:numId w:val="1047"/>
+          <w:numId w:val="1048"/>
         </w:numPr>
       </w:pPr>
       <w:r>
@@ -4643,7 +4797,7 @@
       <w:pPr>
         <w:numPr>
           <w:ilvl w:val="0"/>
-          <w:numId w:val="1047"/>
+          <w:numId w:val="1048"/>
         </w:numPr>
       </w:pPr>
       <w:r>
@@ -4654,7 +4808,7 @@
       <w:pPr>
         <w:numPr>
           <w:ilvl w:val="0"/>
-          <w:numId w:val="1047"/>
+          <w:numId w:val="1048"/>
         </w:numPr>
       </w:pPr>
       <w:r>
@@ -4665,7 +4819,7 @@
       <w:pPr>
         <w:numPr>
           <w:ilvl w:val="0"/>
-          <w:numId w:val="1047"/>
+          <w:numId w:val="1048"/>
         </w:numPr>
       </w:pPr>
       <w:r>
@@ -4676,7 +4830,7 @@
       <w:pPr>
         <w:numPr>
           <w:ilvl w:val="0"/>
-          <w:numId w:val="1047"/>
+          <w:numId w:val="1048"/>
         </w:numPr>
       </w:pPr>
       <w:r>
@@ -4695,7 +4849,7 @@
       <w:pPr>
         <w:numPr>
           <w:ilvl w:val="0"/>
-          <w:numId w:val="1048"/>
+          <w:numId w:val="1049"/>
         </w:numPr>
       </w:pPr>
       <w:r>
@@ -4718,9 +4872,9 @@
         <w:t xml:space="preserve">Microsoft SQL Server 2000 (relational, MSAS, DTS), Microsoft SQL Server 2005 (relational, SSAS, SSIS, SSRS), MIS Plain, Datawarehouse Explorer</w:t>
       </w:r>
     </w:p>
-    <w:bookmarkEnd w:id="123"/>
     <w:bookmarkEnd w:id="124"/>
-    <w:bookmarkStart w:id="126" w:name="Xee74b747db68051488cbc4ed64bf22feec81caa"/>
+    <w:bookmarkEnd w:id="125"/>
+    <w:bookmarkStart w:id="127" w:name="Xee74b747db68051488cbc4ed64bf22feec81caa"/>
     <w:p>
       <w:pPr>
         <w:pStyle w:val="berschrift2"/>
@@ -4745,7 +4899,7 @@
         <w:t xml:space="preserve">Sonstiges</w:t>
       </w:r>
     </w:p>
-    <w:bookmarkStart w:id="125" w:name="Xc4c3dfea03be3c6e49c6358baf14f91c609d07d"/>
+    <w:bookmarkStart w:id="126" w:name="Xc4c3dfea03be3c6e49c6358baf14f91c609d07d"/>
     <w:p>
       <w:pPr>
         <w:pStyle w:val="berschrift3"/>
@@ -4766,7 +4920,7 @@
       <w:pPr>
         <w:numPr>
           <w:ilvl w:val="0"/>
-          <w:numId w:val="1049"/>
+          <w:numId w:val="1050"/>
         </w:numPr>
       </w:pPr>
       <w:r>
@@ -4777,7 +4931,7 @@
       <w:pPr>
         <w:numPr>
           <w:ilvl w:val="0"/>
-          <w:numId w:val="1049"/>
+          <w:numId w:val="1050"/>
         </w:numPr>
       </w:pPr>
       <w:r>
@@ -4788,7 +4942,7 @@
       <w:pPr>
         <w:numPr>
           <w:ilvl w:val="0"/>
-          <w:numId w:val="1049"/>
+          <w:numId w:val="1050"/>
         </w:numPr>
       </w:pPr>
       <w:r>
@@ -4799,7 +4953,7 @@
       <w:pPr>
         <w:numPr>
           <w:ilvl w:val="0"/>
-          <w:numId w:val="1049"/>
+          <w:numId w:val="1050"/>
         </w:numPr>
       </w:pPr>
       <w:r>
@@ -4814,9 +4968,9 @@
         <w:t xml:space="preserve">Microsoft SQL Server 2000 (relational, DTS, MSAS), Excel, Cubeware Analysesystem</w:t>
       </w:r>
     </w:p>
-    <w:bookmarkEnd w:id="125"/>
     <w:bookmarkEnd w:id="126"/>
-    <w:bookmarkStart w:id="145" w:name="X9b7f09fa140376ffd6327a169dab707a500725b"/>
+    <w:bookmarkEnd w:id="127"/>
+    <w:bookmarkStart w:id="146" w:name="X9b7f09fa140376ffd6327a169dab707a500725b"/>
     <w:p>
       <w:pPr>
         <w:pStyle w:val="berschrift2"/>
@@ -4841,7 +4995,7 @@
         <w:t xml:space="preserve">Sonstiges</w:t>
       </w:r>
     </w:p>
-    <w:bookmarkStart w:id="127" w:name="X1075d0ea5cf5826f58166c655eeb083ccc58569"/>
+    <w:bookmarkStart w:id="128" w:name="X1075d0ea5cf5826f58166c655eeb083ccc58569"/>
     <w:p>
       <w:pPr>
         <w:pStyle w:val="berschrift3"/>
@@ -4870,7 +5024,7 @@
       <w:pPr>
         <w:numPr>
           <w:ilvl w:val="0"/>
-          <w:numId w:val="1050"/>
+          <w:numId w:val="1051"/>
         </w:numPr>
       </w:pPr>
       <w:r>
@@ -4881,7 +5035,7 @@
       <w:pPr>
         <w:numPr>
           <w:ilvl w:val="0"/>
-          <w:numId w:val="1050"/>
+          <w:numId w:val="1051"/>
         </w:numPr>
       </w:pPr>
       <w:r>
@@ -4892,7 +5046,7 @@
       <w:pPr>
         <w:numPr>
           <w:ilvl w:val="0"/>
-          <w:numId w:val="1050"/>
+          <w:numId w:val="1051"/>
         </w:numPr>
       </w:pPr>
       <w:r>
@@ -4903,7 +5057,7 @@
       <w:pPr>
         <w:numPr>
           <w:ilvl w:val="0"/>
-          <w:numId w:val="1050"/>
+          <w:numId w:val="1051"/>
         </w:numPr>
       </w:pPr>
       <w:r>
@@ -4914,7 +5068,7 @@
       <w:pPr>
         <w:numPr>
           <w:ilvl w:val="0"/>
-          <w:numId w:val="1050"/>
+          <w:numId w:val="1051"/>
         </w:numPr>
       </w:pPr>
       <w:r>
@@ -4925,7 +5079,7 @@
       <w:pPr>
         <w:numPr>
           <w:ilvl w:val="0"/>
-          <w:numId w:val="1050"/>
+          <w:numId w:val="1051"/>
         </w:numPr>
       </w:pPr>
       <w:r>
@@ -4936,7 +5090,7 @@
       <w:pPr>
         <w:numPr>
           <w:ilvl w:val="0"/>
-          <w:numId w:val="1050"/>
+          <w:numId w:val="1051"/>
         </w:numPr>
       </w:pPr>
       <w:r>
@@ -4947,7 +5101,7 @@
       <w:pPr>
         <w:numPr>
           <w:ilvl w:val="0"/>
-          <w:numId w:val="1050"/>
+          <w:numId w:val="1051"/>
         </w:numPr>
       </w:pPr>
       <w:r>
@@ -4958,7 +5112,7 @@
       <w:pPr>
         <w:numPr>
           <w:ilvl w:val="0"/>
-          <w:numId w:val="1050"/>
+          <w:numId w:val="1051"/>
         </w:numPr>
       </w:pPr>
       <w:r>
@@ -4977,7 +5131,7 @@
       <w:pPr>
         <w:numPr>
           <w:ilvl w:val="0"/>
-          <w:numId w:val="1051"/>
+          <w:numId w:val="1052"/>
         </w:numPr>
       </w:pPr>
       <w:r>
@@ -4988,7 +5142,7 @@
       <w:pPr>
         <w:numPr>
           <w:ilvl w:val="0"/>
-          <w:numId w:val="1051"/>
+          <w:numId w:val="1052"/>
         </w:numPr>
       </w:pPr>
       <w:r>
@@ -4999,7 +5153,7 @@
       <w:pPr>
         <w:numPr>
           <w:ilvl w:val="0"/>
-          <w:numId w:val="1051"/>
+          <w:numId w:val="1052"/>
         </w:numPr>
       </w:pPr>
       <w:r>
@@ -5010,7 +5164,7 @@
       <w:pPr>
         <w:numPr>
           <w:ilvl w:val="0"/>
-          <w:numId w:val="1051"/>
+          <w:numId w:val="1052"/>
         </w:numPr>
       </w:pPr>
       <w:r>
@@ -5021,7 +5175,7 @@
       <w:pPr>
         <w:numPr>
           <w:ilvl w:val="0"/>
-          <w:numId w:val="1051"/>
+          <w:numId w:val="1052"/>
         </w:numPr>
       </w:pPr>
       <w:r>
@@ -5036,8 +5190,8 @@
         <w:t xml:space="preserve">mehrfache Migrationen von MIS Alea auf MSAS 2000 (Microsoft Analysis Services)</w:t>
       </w:r>
     </w:p>
-    <w:bookmarkEnd w:id="127"/>
-    <w:bookmarkStart w:id="128" w:name="Xeee37aaa047b8946252e4cb5aade052579d1e64"/>
+    <w:bookmarkEnd w:id="128"/>
+    <w:bookmarkStart w:id="129" w:name="Xeee37aaa047b8946252e4cb5aade052579d1e64"/>
     <w:p>
       <w:pPr>
         <w:pStyle w:val="berschrift3"/>
@@ -5046,8 +5200,8 @@
         <w:t xml:space="preserve">folgende Projekte wurden als Berater für Business Intelligence bei Kunden der MIS durchgeführt. Bei den namentlich genannten Firmen handelt es sich um Referenzkunden der MIS GmbH (jetzt infor)</w:t>
       </w:r>
     </w:p>
-    <w:bookmarkEnd w:id="128"/>
-    <w:bookmarkStart w:id="129" w:name="X16e04932f05baafeb3ac6557b5bcc2ef65312f6"/>
+    <w:bookmarkEnd w:id="129"/>
+    <w:bookmarkStart w:id="130" w:name="X16e04932f05baafeb3ac6557b5bcc2ef65312f6"/>
     <w:p>
       <w:pPr>
         <w:pStyle w:val="berschrift3"/>
@@ -5068,7 +5222,7 @@
       <w:pPr>
         <w:numPr>
           <w:ilvl w:val="0"/>
-          <w:numId w:val="1052"/>
+          <w:numId w:val="1053"/>
         </w:numPr>
       </w:pPr>
       <w:r>
@@ -5099,8 +5253,8 @@
         <w:t xml:space="preserve">OLAP-Datenbanken: Microsoft Analysis Services (MSAS), MIS Alea</w:t>
       </w:r>
     </w:p>
-    <w:bookmarkEnd w:id="129"/>
-    <w:bookmarkStart w:id="131" w:name="Xa61724ec295cd079bced8345c9be6120af00f9f"/>
+    <w:bookmarkEnd w:id="130"/>
+    <w:bookmarkStart w:id="132" w:name="Xa61724ec295cd079bced8345c9be6120af00f9f"/>
     <w:p>
       <w:pPr>
         <w:pStyle w:val="berschrift3"/>
@@ -5125,7 +5279,7 @@
         <w:t xml:space="preserve">Medien und Verlage</w:t>
       </w:r>
     </w:p>
-    <w:bookmarkStart w:id="130" w:name="X333613ba904906df7d1e2b05440a5914e2d3148"/>
+    <w:bookmarkStart w:id="131" w:name="X333613ba904906df7d1e2b05440a5914e2d3148"/>
     <w:p>
       <w:pPr>
         <w:pStyle w:val="berschrift4"/>
@@ -5190,9 +5344,9 @@
         <w:t xml:space="preserve">Analytische Datenbank: Microsoft Analysis Services (MSAS)</w:t>
       </w:r>
     </w:p>
-    <w:bookmarkEnd w:id="130"/>
     <w:bookmarkEnd w:id="131"/>
-    <w:bookmarkStart w:id="133" w:name="Xda7549828cd48a3325c664a6eef8b1301a0bb81"/>
+    <w:bookmarkEnd w:id="132"/>
+    <w:bookmarkStart w:id="134" w:name="Xda7549828cd48a3325c664a6eef8b1301a0bb81"/>
     <w:p>
       <w:pPr>
         <w:pStyle w:val="berschrift3"/>
@@ -5217,7 +5371,7 @@
         <w:t xml:space="preserve">Sonstiges</w:t>
       </w:r>
     </w:p>
-    <w:bookmarkStart w:id="132" w:name="X75e6bb71a88a379396b80397090a6033fc6b11d"/>
+    <w:bookmarkStart w:id="133" w:name="X75e6bb71a88a379396b80397090a6033fc6b11d"/>
     <w:p>
       <w:pPr>
         <w:pStyle w:val="berschrift4"/>
@@ -5266,9 +5420,9 @@
         <w:t xml:space="preserve">Benutzerschnittstellen (Frontends): MIS Onvision, MIS Plain</w:t>
       </w:r>
     </w:p>
-    <w:bookmarkEnd w:id="132"/>
     <w:bookmarkEnd w:id="133"/>
-    <w:bookmarkStart w:id="135" w:name="Xd1d43a2e31cce2c4fa5490fd6ae4910349b6c61"/>
+    <w:bookmarkEnd w:id="134"/>
+    <w:bookmarkStart w:id="136" w:name="Xd1d43a2e31cce2c4fa5490fd6ae4910349b6c61"/>
     <w:p>
       <w:pPr>
         <w:pStyle w:val="berschrift3"/>
@@ -5293,7 +5447,7 @@
         <w:t xml:space="preserve">Sonstiges</w:t>
       </w:r>
     </w:p>
-    <w:bookmarkStart w:id="134" w:name="Xe1ca16bf5e7eeb0717342d56c1c7a5a841d1f26"/>
+    <w:bookmarkStart w:id="135" w:name="Xe1ca16bf5e7eeb0717342d56c1c7a5a841d1f26"/>
     <w:p>
       <w:pPr>
         <w:pStyle w:val="berschrift4"/>
@@ -5358,9 +5512,9 @@
         <w:t xml:space="preserve">Benutzerschnittstellen (Frontends): MIS Onvision, MIS Plain</w:t>
       </w:r>
     </w:p>
-    <w:bookmarkEnd w:id="134"/>
     <w:bookmarkEnd w:id="135"/>
-    <w:bookmarkStart w:id="137" w:name="Xf87c4bf103db2ff22786412216c29f005bba490"/>
+    <w:bookmarkEnd w:id="136"/>
+    <w:bookmarkStart w:id="138" w:name="Xf87c4bf103db2ff22786412216c29f005bba490"/>
     <w:p>
       <w:pPr>
         <w:pStyle w:val="berschrift3"/>
@@ -5385,7 +5539,7 @@
         <w:t xml:space="preserve">Sonstiges</w:t>
       </w:r>
     </w:p>
-    <w:bookmarkStart w:id="136" w:name="X4b2c7ea296a95cb066e5eb26232bfd86ce186f7"/>
+    <w:bookmarkStart w:id="137" w:name="X4b2c7ea296a95cb066e5eb26232bfd86ce186f7"/>
     <w:p>
       <w:pPr>
         <w:pStyle w:val="berschrift4"/>
@@ -5458,9 +5612,9 @@
         <w:t xml:space="preserve">Benutzerschnittstellen (Frontends): MIS Onvision, MIS Plain</w:t>
       </w:r>
     </w:p>
-    <w:bookmarkEnd w:id="136"/>
     <w:bookmarkEnd w:id="137"/>
-    <w:bookmarkStart w:id="139" w:name="Xd003aa04791cb0519c3690b667d7ab0aa8f4843"/>
+    <w:bookmarkEnd w:id="138"/>
+    <w:bookmarkStart w:id="140" w:name="Xd003aa04791cb0519c3690b667d7ab0aa8f4843"/>
     <w:p>
       <w:pPr>
         <w:pStyle w:val="berschrift3"/>
@@ -5477,7 +5631,7 @@
         <w:t xml:space="preserve">Medien und Verlage</w:t>
       </w:r>
     </w:p>
-    <w:bookmarkStart w:id="138" w:name="X811cdfeeef7575d8b55b05d32b3b9a500c6cc22"/>
+    <w:bookmarkStart w:id="139" w:name="X811cdfeeef7575d8b55b05d32b3b9a500c6cc22"/>
     <w:p>
       <w:pPr>
         <w:pStyle w:val="berschrift4"/>
@@ -5518,9 +5672,9 @@
         <w:t xml:space="preserve">Frontend: MIS Alea Excel Integration</w:t>
       </w:r>
     </w:p>
-    <w:bookmarkEnd w:id="138"/>
     <w:bookmarkEnd w:id="139"/>
-    <w:bookmarkStart w:id="141" w:name="X70fab677aaa9b205f0c6b7343a885458907eabd"/>
+    <w:bookmarkEnd w:id="140"/>
+    <w:bookmarkStart w:id="142" w:name="X70fab677aaa9b205f0c6b7343a885458907eabd"/>
     <w:p>
       <w:pPr>
         <w:pStyle w:val="berschrift3"/>
@@ -5545,7 +5699,7 @@
         <w:t xml:space="preserve">Sonstiges</w:t>
       </w:r>
     </w:p>
-    <w:bookmarkStart w:id="140" w:name="Xadaa68144a7eaaad1a39fa05e625c827b7cd489"/>
+    <w:bookmarkStart w:id="141" w:name="Xadaa68144a7eaaad1a39fa05e625c827b7cd489"/>
     <w:p>
       <w:pPr>
         <w:pStyle w:val="berschrift4"/>
@@ -5578,9 +5732,9 @@
         <w:t xml:space="preserve">analytische Datenbanken: MIS Alea, Microsoft Analysis Services (MSAS)</w:t>
       </w:r>
     </w:p>
-    <w:bookmarkEnd w:id="140"/>
     <w:bookmarkEnd w:id="141"/>
-    <w:bookmarkStart w:id="143" w:name="X2f35c8b0a18f2aa363485d6a1a6565674f1f481"/>
+    <w:bookmarkEnd w:id="142"/>
+    <w:bookmarkStart w:id="144" w:name="X2f35c8b0a18f2aa363485d6a1a6565674f1f481"/>
     <w:p>
       <w:pPr>
         <w:pStyle w:val="berschrift3"/>
@@ -5605,7 +5759,7 @@
         <w:t xml:space="preserve">Telekommunikation</w:t>
       </w:r>
     </w:p>
-    <w:bookmarkStart w:id="142" w:name="X152375fa7ca8b55ba7b5019a38775f08c835996"/>
+    <w:bookmarkStart w:id="143" w:name="X152375fa7ca8b55ba7b5019a38775f08c835996"/>
     <w:p>
       <w:pPr>
         <w:pStyle w:val="berschrift4"/>
@@ -5654,9 +5808,9 @@
         <w:t xml:space="preserve">Frontend: MIS Alea Excel Integration</w:t>
       </w:r>
     </w:p>
-    <w:bookmarkEnd w:id="142"/>
     <w:bookmarkEnd w:id="143"/>
-    <w:bookmarkStart w:id="144" w:name="X8dcb390c6fce4a58582bcfbfb6b8145f92b233f"/>
+    <w:bookmarkEnd w:id="144"/>
+    <w:bookmarkStart w:id="145" w:name="X8dcb390c6fce4a58582bcfbfb6b8145f92b233f"/>
     <w:p>
       <w:pPr>
         <w:pStyle w:val="berschrift3"/>
@@ -5665,10 +5819,10 @@
         <w:t xml:space="preserve">09/1999 - 05/2004 diverse Projekte / diverse Branchen (u. a. Energiewirtschaft, Versicherungen, Banken, …​)</w:t>
       </w:r>
     </w:p>
-    <w:bookmarkEnd w:id="144"/>
     <w:bookmarkEnd w:id="145"/>
     <w:bookmarkEnd w:id="146"/>
-    <w:bookmarkStart w:id="172" w:name="X4f64fd76abfae268645edcee38bd030a879f906"/>
+    <w:bookmarkEnd w:id="147"/>
+    <w:bookmarkStart w:id="173" w:name="X4f64fd76abfae268645edcee38bd030a879f906"/>
     <w:p>
       <w:pPr>
         <w:pStyle w:val="berschrift1"/>
@@ -5677,7 +5831,7 @@
         <w:t xml:space="preserve">Referenzen / Bewertungen für Germo Görtz</w:t>
       </w:r>
     </w:p>
-    <w:bookmarkStart w:id="147" w:name="Xe664c20d1c07dc9a36d662133f48fb082c25ac6"/>
+    <w:bookmarkStart w:id="148" w:name="Xe664c20d1c07dc9a36d662133f48fb082c25ac6"/>
     <w:p>
       <w:pPr>
         <w:pStyle w:val="berschrift2"/>
@@ -5711,8 +5865,8 @@
         <w:t xml:space="preserve"> </w:t>
       </w:r>
     </w:p>
-    <w:bookmarkEnd w:id="147"/>
-    <w:bookmarkStart w:id="148" w:name="Xf49917d25bf160df1c538d4eb996f68d600e245"/>
+    <w:bookmarkEnd w:id="148"/>
+    <w:bookmarkStart w:id="149" w:name="Xf49917d25bf160df1c538d4eb996f68d600e245"/>
     <w:p>
       <w:pPr>
         <w:pStyle w:val="berschrift2"/>
@@ -5746,8 +5900,8 @@
         <w:t xml:space="preserve"> </w:t>
       </w:r>
     </w:p>
-    <w:bookmarkEnd w:id="148"/>
-    <w:bookmarkStart w:id="150" w:name="X347639bb7fd172e59db55dc095b4b47d1697b99"/>
+    <w:bookmarkEnd w:id="149"/>
+    <w:bookmarkStart w:id="151" w:name="X347639bb7fd172e59db55dc095b4b47d1697b99"/>
     <w:p>
       <w:pPr>
         <w:pStyle w:val="berschrift2"/>
@@ -5800,7 +5954,7 @@
       <w:pPr>
         <w:pStyle w:val="FirstParagraph"/>
       </w:pPr>
-      <w:hyperlink r:id="rId149">
+      <w:hyperlink r:id="rId150">
         <w:r>
           <w:rPr>
             <w:rStyle w:val="Hyperlink"/>
@@ -5809,8 +5963,8 @@
         </w:r>
       </w:hyperlink>
     </w:p>
-    <w:bookmarkEnd w:id="150"/>
-    <w:bookmarkStart w:id="152" w:name="Xa36d7a08a10bbf9fd5e4102454a5eebb46a672d"/>
+    <w:bookmarkEnd w:id="151"/>
+    <w:bookmarkStart w:id="153" w:name="Xa36d7a08a10bbf9fd5e4102454a5eebb46a672d"/>
     <w:p>
       <w:pPr>
         <w:pStyle w:val="berschrift2"/>
@@ -5862,7 +6016,7 @@
       <w:pPr>
         <w:pStyle w:val="FirstParagraph"/>
       </w:pPr>
-      <w:hyperlink r:id="rId151">
+      <w:hyperlink r:id="rId152">
         <w:r>
           <w:rPr>
             <w:rStyle w:val="Hyperlink"/>
@@ -5871,8 +6025,8 @@
         </w:r>
       </w:hyperlink>
     </w:p>
-    <w:bookmarkEnd w:id="152"/>
-    <w:bookmarkStart w:id="153" w:name="X63de0091303b3e717345036d25277aa0866ba38"/>
+    <w:bookmarkEnd w:id="153"/>
+    <w:bookmarkStart w:id="154" w:name="X63de0091303b3e717345036d25277aa0866ba38"/>
     <w:p>
       <w:pPr>
         <w:pStyle w:val="berschrift2"/>
@@ -5910,7 +6064,7 @@
       <w:pPr>
         <w:pStyle w:val="FirstParagraph"/>
       </w:pPr>
-      <w:hyperlink r:id="rId151">
+      <w:hyperlink r:id="rId152">
         <w:r>
           <w:rPr>
             <w:rStyle w:val="Hyperlink"/>
@@ -5919,8 +6073,8 @@
         </w:r>
       </w:hyperlink>
     </w:p>
-    <w:bookmarkEnd w:id="153"/>
-    <w:bookmarkStart w:id="155" w:name="Xc486dcd38e4506ac7d36f1d37a18fb64c4af76b"/>
+    <w:bookmarkEnd w:id="154"/>
+    <w:bookmarkStart w:id="156" w:name="Xc486dcd38e4506ac7d36f1d37a18fb64c4af76b"/>
     <w:p>
       <w:pPr>
         <w:pStyle w:val="berschrift2"/>
@@ -5958,7 +6112,7 @@
       <w:pPr>
         <w:pStyle w:val="FirstParagraph"/>
       </w:pPr>
-      <w:hyperlink r:id="rId154">
+      <w:hyperlink r:id="rId155">
         <w:r>
           <w:rPr>
             <w:rStyle w:val="Hyperlink"/>
@@ -5967,8 +6121,8 @@
         </w:r>
       </w:hyperlink>
     </w:p>
-    <w:bookmarkEnd w:id="155"/>
-    <w:bookmarkStart w:id="157" w:name="X49e9888d7fa0f6eda000499625041ee9446cad9"/>
+    <w:bookmarkEnd w:id="156"/>
+    <w:bookmarkStart w:id="158" w:name="X49e9888d7fa0f6eda000499625041ee9446cad9"/>
     <w:p>
       <w:pPr>
         <w:pStyle w:val="berschrift2"/>
@@ -6020,7 +6174,7 @@
       <w:pPr>
         <w:pStyle w:val="FirstParagraph"/>
       </w:pPr>
-      <w:hyperlink r:id="rId156">
+      <w:hyperlink r:id="rId157">
         <w:r>
           <w:rPr>
             <w:rStyle w:val="Hyperlink"/>
@@ -6029,8 +6183,8 @@
         </w:r>
       </w:hyperlink>
     </w:p>
-    <w:bookmarkEnd w:id="157"/>
-    <w:bookmarkStart w:id="158" w:name="Xe3cc216360087f257f678a5d8d92dd2c0c28fc0"/>
+    <w:bookmarkEnd w:id="158"/>
+    <w:bookmarkStart w:id="159" w:name="Xe3cc216360087f257f678a5d8d92dd2c0c28fc0"/>
     <w:p>
       <w:pPr>
         <w:pStyle w:val="berschrift2"/>
@@ -6072,8 +6226,8 @@
         <w:t xml:space="preserve"> </w:t>
       </w:r>
     </w:p>
-    <w:bookmarkEnd w:id="158"/>
-    <w:bookmarkStart w:id="160" w:name="Xdc3f7ebd87a43b06f10b22b4a9be43af7831c2b"/>
+    <w:bookmarkEnd w:id="159"/>
+    <w:bookmarkStart w:id="161" w:name="Xdc3f7ebd87a43b06f10b22b4a9be43af7831c2b"/>
     <w:p>
       <w:pPr>
         <w:pStyle w:val="berschrift2"/>
@@ -6111,7 +6265,7 @@
       <w:pPr>
         <w:pStyle w:val="FirstParagraph"/>
       </w:pPr>
-      <w:hyperlink r:id="rId159">
+      <w:hyperlink r:id="rId160">
         <w:r>
           <w:rPr>
             <w:rStyle w:val="Hyperlink"/>
@@ -6120,8 +6274,8 @@
         </w:r>
       </w:hyperlink>
     </w:p>
-    <w:bookmarkEnd w:id="160"/>
-    <w:bookmarkStart w:id="161" w:name="X32f0c640fa1cb3c47385408a0b30f93e95eaade"/>
+    <w:bookmarkEnd w:id="161"/>
+    <w:bookmarkStart w:id="162" w:name="X32f0c640fa1cb3c47385408a0b30f93e95eaade"/>
     <w:p>
       <w:pPr>
         <w:pStyle w:val="berschrift2"/>
@@ -6155,8 +6309,8 @@
         <w:t xml:space="preserve"> </w:t>
       </w:r>
     </w:p>
-    <w:bookmarkEnd w:id="161"/>
-    <w:bookmarkStart w:id="163" w:name="Xa4fd654e61a2be0fc8f7629178f5bef32ac4910"/>
+    <w:bookmarkEnd w:id="162"/>
+    <w:bookmarkStart w:id="164" w:name="Xa4fd654e61a2be0fc8f7629178f5bef32ac4910"/>
     <w:p>
       <w:pPr>
         <w:pStyle w:val="berschrift2"/>
@@ -6194,7 +6348,7 @@
       <w:pPr>
         <w:pStyle w:val="FirstParagraph"/>
       </w:pPr>
-      <w:hyperlink r:id="rId162">
+      <w:hyperlink r:id="rId163">
         <w:r>
           <w:rPr>
             <w:rStyle w:val="Hyperlink"/>
@@ -6203,8 +6357,8 @@
         </w:r>
       </w:hyperlink>
     </w:p>
-    <w:bookmarkEnd w:id="163"/>
-    <w:bookmarkStart w:id="165" w:name="X3991de012b59b21565b97fe1775c4db69c44435"/>
+    <w:bookmarkEnd w:id="164"/>
+    <w:bookmarkStart w:id="166" w:name="X3991de012b59b21565b97fe1775c4db69c44435"/>
     <w:p>
       <w:pPr>
         <w:pStyle w:val="berschrift2"/>
@@ -6248,7 +6402,7 @@
       <w:pPr>
         <w:pStyle w:val="FirstParagraph"/>
       </w:pPr>
-      <w:hyperlink r:id="rId164">
+      <w:hyperlink r:id="rId165">
         <w:r>
           <w:rPr>
             <w:rStyle w:val="Hyperlink"/>
@@ -6257,8 +6411,8 @@
         </w:r>
       </w:hyperlink>
     </w:p>
-    <w:bookmarkEnd w:id="165"/>
-    <w:bookmarkStart w:id="167" w:name="X368759075a4c6e5d2fe351a931ce84112ab48b2"/>
+    <w:bookmarkEnd w:id="166"/>
+    <w:bookmarkStart w:id="168" w:name="X368759075a4c6e5d2fe351a931ce84112ab48b2"/>
     <w:p>
       <w:pPr>
         <w:pStyle w:val="berschrift2"/>
@@ -6296,7 +6450,7 @@
       <w:pPr>
         <w:pStyle w:val="FirstParagraph"/>
       </w:pPr>
-      <w:hyperlink r:id="rId166">
+      <w:hyperlink r:id="rId167">
         <w:r>
           <w:rPr>
             <w:rStyle w:val="Hyperlink"/>
@@ -6305,8 +6459,8 @@
         </w:r>
       </w:hyperlink>
     </w:p>
-    <w:bookmarkEnd w:id="167"/>
-    <w:bookmarkStart w:id="169" w:name="X3ce2be10d5aa034f438a54178d61abf1418e3b3"/>
+    <w:bookmarkEnd w:id="168"/>
+    <w:bookmarkStart w:id="170" w:name="X3ce2be10d5aa034f438a54178d61abf1418e3b3"/>
     <w:p>
       <w:pPr>
         <w:pStyle w:val="berschrift2"/>
@@ -6344,7 +6498,7 @@
       <w:pPr>
         <w:pStyle w:val="FirstParagraph"/>
       </w:pPr>
-      <w:hyperlink r:id="rId168">
+      <w:hyperlink r:id="rId169">
         <w:r>
           <w:rPr>
             <w:rStyle w:val="Hyperlink"/>
@@ -6353,8 +6507,8 @@
         </w:r>
       </w:hyperlink>
     </w:p>
-    <w:bookmarkEnd w:id="169"/>
-    <w:bookmarkStart w:id="171" w:name="X4a13c3a1a4bbe071cfadb9fca28590d93530f9e"/>
+    <w:bookmarkEnd w:id="170"/>
+    <w:bookmarkStart w:id="172" w:name="X4a13c3a1a4bbe071cfadb9fca28590d93530f9e"/>
     <w:p>
       <w:pPr>
         <w:pStyle w:val="berschrift2"/>
@@ -6454,7 +6608,7 @@
       <w:pPr>
         <w:pStyle w:val="FirstParagraph"/>
       </w:pPr>
-      <w:hyperlink r:id="rId170">
+      <w:hyperlink r:id="rId171">
         <w:r>
           <w:rPr>
             <w:rStyle w:val="Hyperlink"/>
@@ -6463,8 +6617,8 @@
         </w:r>
       </w:hyperlink>
     </w:p>
-    <w:bookmarkEnd w:id="171"/>
     <w:bookmarkEnd w:id="172"/>
+    <w:bookmarkEnd w:id="173"/>
     <w:sectPr>
       <w:pgSz w:h="15840" w:w="12240"/>
       <w:pgMar w:bottom="1134" w:footer="720" w:gutter="0" w:header="720" w:left="1417" w:right="1417" w:top="1417"/>
@@ -7130,6 +7284,9 @@
     <w:abstractNumId w:val="991"/>
   </w:num>
   <w:num w:numId="1052">
+    <w:abstractNumId w:val="991"/>
+  </w:num>
+  <w:num w:numId="1053">
     <w:abstractNumId w:val="991"/>
   </w:num>
 </w:numbering>

</xml_diff>